<commit_message>
- Added pdf launcher to LabVIEW Help Toolbar - Added additional instructions to example project
</commit_message>
<xml_diff>
--- a/source/E2E Help.docx
+++ b/source/E2E Help.docx
@@ -3247,21 +3247,22 @@
         <w:rPr>
           <w:lang w:val="en-US"/>
         </w:rPr>
-        <w:t xml:space="preserve">Returns the class name of the runtime component for the current runtime implementation. Return the name of the class you will create in the </w:t>
-      </w:r>
-      <w:r>
-        <w:rPr>
-          <w:highlight w:val="red"/>
-          <w:lang w:val="en-US"/>
-        </w:rPr>
-        <w:t>following</w:t>
-      </w:r>
-      <w:r>
-        <w:rPr>
-          <w:lang w:val="en-US"/>
-        </w:rPr>
-        <w:t xml:space="preserve"> section.</w:t>
-      </w:r>
+        <w:t xml:space="preserve">Returns the class name of the runtime component for the current runtime implementation. Return the name of the class you will create in </w:t>
+      </w:r>
+      <w:r>
+        <w:rPr>
+          <w:lang w:val="en-US"/>
+        </w:rPr>
+        <w:t>Section 3</w:t>
+      </w:r>
+      <w:r>
+        <w:rPr>
+          <w:lang w:val="en-US"/>
+        </w:rPr>
+        <w:t>.</w:t>
+      </w:r>
+      <w:bookmarkStart w:id="0" w:name="_GoBack"/>
+      <w:bookmarkEnd w:id="0"/>
     </w:p>
     <w:p>
       <w:pPr>
@@ -3492,15 +3493,7 @@
         <w:rPr>
           <w:lang w:val="en-US"/>
         </w:rPr>
-        <w:t xml:space="preserve">. The input and output channels configured by the editor and loaded during the init.vi override will match properly between paired modules. Use Read Key.vi in the init.vi override to access specific runtime configuration. No other logic is necessary for the E2E tag exchange. See the UDP runtime class for an example. </w:t>
-      </w:r>
-      <w:bookmarkStart w:id="0" w:name="_GoBack"/>
-      <w:bookmarkEnd w:id="0"/>
-      <w:r>
-        <w:rPr>
-          <w:lang w:val="en-US"/>
-        </w:rPr>
-        <w:t xml:space="preserve"> </w:t>
+        <w:t xml:space="preserve">. The input and output channels configured by the editor and loaded during the init.vi override will match properly between paired modules. Use Read Key.vi in the init.vi override to access specific runtime configuration. No other logic is necessary for the E2E tag exchange. See the UDP runtime class for an example.  </w:t>
       </w:r>
     </w:p>
     <w:sectPr>
@@ -4610,6 +4603,7 @@
   <w:style w:type="character" w:default="1" w:styleId="DefaultParagraphFont">
     <w:name w:val="Default Paragraph Font"/>
     <w:uiPriority w:val="1"/>
+    <w:semiHidden/>
     <w:unhideWhenUsed/>
   </w:style>
   <w:style w:type="table" w:default="1" w:styleId="TableNormal">

</xml_diff>

<commit_message>
Added software requirements, support, and licensing information to help file.
</commit_message>
<xml_diff>
--- a/source/E2E Help.docx
+++ b/source/E2E Help.docx
@@ -71,11 +71,6 @@
       </w:r>
     </w:p>
     <w:p>
-      <w:pPr>
-        <w:rPr>
-          <w:lang w:val="en-US"/>
-        </w:rPr>
-      </w:pPr>
       <w:r>
         <w:t xml:space="preserve">The Engine-to-Engine Tag Exchange (E2E) module is meant to simplify the exchange of tags between separate DCAF engines. Rather than configuring output and input channels manually using a specific I/O Module to exchange tags, the E2E module handles channel configuration automatically when a tag is selected to be shared between engines. The editor node of the E2E module also allows the user to determine the transfer mechanism for tag exchange. The transfer mechanism determines the allowable data types, the pairing depth (inner-target, inter-target, both), and </w:t>
       </w:r>
@@ -99,6 +94,318 @@
         <w:rPr>
           <w:lang w:val="en-US"/>
         </w:rPr>
+        <w:t>Required Software</w:t>
+      </w:r>
+    </w:p>
+    <w:p>
+      <w:pPr>
+        <w:pStyle w:val="ListParagraph"/>
+        <w:numPr>
+          <w:ilvl w:val="0"/>
+          <w:numId w:val="8"/>
+        </w:numPr>
+        <w:rPr>
+          <w:lang w:val="en-US"/>
+        </w:rPr>
+      </w:pPr>
+      <w:r>
+        <w:rPr>
+          <w:lang w:val="en-US"/>
+        </w:rPr>
+        <w:t>LabVIEW 2015 or Later</w:t>
+      </w:r>
+    </w:p>
+    <w:p>
+      <w:pPr>
+        <w:pStyle w:val="ListParagraph"/>
+        <w:numPr>
+          <w:ilvl w:val="0"/>
+          <w:numId w:val="8"/>
+        </w:numPr>
+        <w:rPr>
+          <w:lang w:val="en-US"/>
+        </w:rPr>
+      </w:pPr>
+      <w:r>
+        <w:rPr>
+          <w:lang w:val="en-US"/>
+        </w:rPr>
+        <w:t>DCAF Tag Editor 2.1.3.172 or Later</w:t>
+      </w:r>
+    </w:p>
+    <w:p>
+      <w:pPr>
+        <w:pStyle w:val="ListParagraph"/>
+        <w:numPr>
+          <w:ilvl w:val="0"/>
+          <w:numId w:val="8"/>
+        </w:numPr>
+        <w:rPr>
+          <w:lang w:val="en-US"/>
+        </w:rPr>
+      </w:pPr>
+      <w:r>
+        <w:rPr>
+          <w:lang w:val="en-US"/>
+        </w:rPr>
+        <w:t>DCAF Standard Engine 2.4.0.8 or Later</w:t>
+      </w:r>
+    </w:p>
+    <w:p>
+      <w:pPr>
+        <w:pStyle w:val="ListParagraph"/>
+        <w:numPr>
+          <w:ilvl w:val="0"/>
+          <w:numId w:val="8"/>
+        </w:numPr>
+        <w:rPr>
+          <w:lang w:val="en-US"/>
+        </w:rPr>
+      </w:pPr>
+      <w:r>
+        <w:rPr>
+          <w:lang w:val="en-US"/>
+        </w:rPr>
+        <w:t>DCAF UI Reference Module 2.3.0.12 or Later (For Example)</w:t>
+      </w:r>
+    </w:p>
+    <w:p>
+      <w:pPr>
+        <w:rPr>
+          <w:lang w:val="en-US"/>
+        </w:rPr>
+      </w:pPr>
+      <w:r>
+        <w:rPr>
+          <w:lang w:val="en-US"/>
+        </w:rPr>
+        <w:t xml:space="preserve">The required DCAF components can be downloaded </w:t>
+      </w:r>
+      <w:bookmarkStart w:id="0" w:name="_GoBack"/>
+      <w:bookmarkEnd w:id="0"/>
+      <w:r>
+        <w:rPr>
+          <w:lang w:val="en-US"/>
+        </w:rPr>
+        <w:t>and installed from the LabVIEW Tools Network Repository through VI Package Manager.</w:t>
+      </w:r>
+    </w:p>
+    <w:p>
+      <w:pPr>
+        <w:pStyle w:val="Heading1"/>
+        <w:rPr>
+          <w:lang w:val="en-US"/>
+        </w:rPr>
+      </w:pPr>
+      <w:r>
+        <w:rPr>
+          <w:lang w:val="en-US"/>
+        </w:rPr>
+        <w:t>Licensing</w:t>
+      </w:r>
+      <w:r>
+        <w:rPr>
+          <w:lang w:val="en-US"/>
+        </w:rPr>
+        <w:t xml:space="preserve"> and Support</w:t>
+      </w:r>
+    </w:p>
+    <w:p>
+      <w:pPr>
+        <w:rPr>
+          <w:lang w:val="en-US"/>
+        </w:rPr>
+      </w:pPr>
+      <w:r>
+        <w:rPr>
+          <w:lang w:val="en-DE"/>
+        </w:rPr>
+        <w:t xml:space="preserve">Copyright </w:t>
+      </w:r>
+      <w:r>
+        <w:rPr>
+          <w:lang w:val="en-US"/>
+        </w:rPr>
+        <w:t>2018 Data Ahead GmbH</w:t>
+      </w:r>
+    </w:p>
+    <w:p>
+      <w:pPr>
+        <w:rPr>
+          <w:lang w:val="en-DE"/>
+        </w:rPr>
+      </w:pPr>
+      <w:r>
+        <w:rPr>
+          <w:lang w:val="en-DE"/>
+        </w:rPr>
+        <w:t>Licensed under the Apache License, Version 2.0 (the "License");</w:t>
+      </w:r>
+      <w:r>
+        <w:rPr>
+          <w:lang w:val="en-US"/>
+        </w:rPr>
+        <w:t xml:space="preserve"> </w:t>
+      </w:r>
+      <w:r>
+        <w:rPr>
+          <w:lang w:val="en-DE"/>
+        </w:rPr>
+        <w:t xml:space="preserve">you may not use </w:t>
+      </w:r>
+      <w:r>
+        <w:rPr>
+          <w:lang w:val="en-US"/>
+        </w:rPr>
+        <w:t>this plugin</w:t>
+      </w:r>
+      <w:r>
+        <w:rPr>
+          <w:lang w:val="en-DE"/>
+        </w:rPr>
+        <w:t xml:space="preserve"> except in compliance with the License.</w:t>
+      </w:r>
+    </w:p>
+    <w:p>
+      <w:pPr>
+        <w:rPr>
+          <w:lang w:val="en-DE"/>
+        </w:rPr>
+      </w:pPr>
+      <w:r>
+        <w:rPr>
+          <w:lang w:val="en-DE"/>
+        </w:rPr>
+        <w:t>You may obtain a copy of the License at</w:t>
+      </w:r>
+    </w:p>
+    <w:p>
+      <w:pPr>
+        <w:rPr>
+          <w:lang w:val="en-DE"/>
+        </w:rPr>
+      </w:pPr>
+      <w:r>
+        <w:rPr>
+          <w:lang w:val="en-DE"/>
+        </w:rPr>
+        <w:t xml:space="preserve">    http://www.apache.org/licenses/LICENSE-2.0</w:t>
+      </w:r>
+    </w:p>
+    <w:p>
+      <w:pPr>
+        <w:rPr>
+          <w:lang w:val="en-DE"/>
+        </w:rPr>
+      </w:pPr>
+      <w:r>
+        <w:rPr>
+          <w:lang w:val="en-DE"/>
+        </w:rPr>
+        <w:t>Unless required by applicable law or agreed to in writing, software</w:t>
+      </w:r>
+      <w:r>
+        <w:rPr>
+          <w:lang w:val="en-US"/>
+        </w:rPr>
+        <w:t xml:space="preserve"> </w:t>
+      </w:r>
+      <w:r>
+        <w:rPr>
+          <w:lang w:val="en-DE"/>
+        </w:rPr>
+        <w:t>distributed under the License is distributed on an "AS IS" BASIS,</w:t>
+      </w:r>
+      <w:r>
+        <w:rPr>
+          <w:lang w:val="en-US"/>
+        </w:rPr>
+        <w:t xml:space="preserve"> </w:t>
+      </w:r>
+      <w:r>
+        <w:rPr>
+          <w:lang w:val="en-DE"/>
+        </w:rPr>
+        <w:t>WITHOUT WARRANTIES OR CONDITIONS OF ANY KIND, either express or implied.</w:t>
+      </w:r>
+      <w:r>
+        <w:rPr>
+          <w:lang w:val="en-US"/>
+        </w:rPr>
+        <w:t xml:space="preserve"> </w:t>
+      </w:r>
+      <w:r>
+        <w:rPr>
+          <w:lang w:val="en-DE"/>
+        </w:rPr>
+        <w:t>See the License for the specific language governing permissions and</w:t>
+      </w:r>
+      <w:r>
+        <w:rPr>
+          <w:lang w:val="en-US"/>
+        </w:rPr>
+        <w:t xml:space="preserve"> </w:t>
+      </w:r>
+      <w:r>
+        <w:rPr>
+          <w:lang w:val="en-DE"/>
+        </w:rPr>
+        <w:t>limitations under the License.</w:t>
+      </w:r>
+    </w:p>
+    <w:p>
+      <w:pPr>
+        <w:rPr>
+          <w:lang w:val="en-US"/>
+        </w:rPr>
+      </w:pPr>
+      <w:r>
+        <w:rPr>
+          <w:lang w:val="en-US"/>
+        </w:rPr>
+        <w:t xml:space="preserve">Data Ahead GmbH will not provide any support for this plug-in as it is distributed free of charge. Support for DCAF can be found on the NI Discussion Forums at: </w:t>
+      </w:r>
+      <w:hyperlink r:id="rId6" w:history="1">
+        <w:r>
+          <w:rPr>
+            <w:rStyle w:val="Hyperlink"/>
+            <w:lang w:val="en-US"/>
+          </w:rPr>
+          <w:t>https://forums.ni.com/t5/Distributed-Control-Automation/gp-p/5235</w:t>
+        </w:r>
+      </w:hyperlink>
+      <w:r>
+        <w:rPr>
+          <w:lang w:val="en-US"/>
+        </w:rPr>
+        <w:t>.</w:t>
+      </w:r>
+    </w:p>
+    <w:p>
+      <w:pPr>
+        <w:rPr>
+          <w:lang w:val="en-US"/>
+        </w:rPr>
+      </w:pPr>
+      <w:r>
+        <w:rPr>
+          <w:lang w:val="en-US"/>
+        </w:rPr>
+        <w:br w:type="page"/>
+      </w:r>
+    </w:p>
+    <w:p>
+      <w:pPr>
+        <w:pStyle w:val="Heading1"/>
+        <w:rPr>
+          <w:lang w:val="en-US"/>
+        </w:rPr>
+      </w:pPr>
+      <w:r>
+        <w:rPr>
+          <w:lang w:val="en-US"/>
+        </w:rPr>
+        <w:lastRenderedPageBreak/>
         <w:t>Using the Module in the Standard Configuration Editor</w:t>
       </w:r>
     </w:p>
@@ -193,111 +500,6 @@
             <wp:extent cx="5731510" cy="2955290"/>
             <wp:effectExtent l="0" t="0" r="2540" b="0"/>
             <wp:docPr id="1" name="Picture 1"/>
-            <wp:cNvGraphicFramePr>
-              <a:graphicFrameLocks xmlns:a="http://schemas.openxmlformats.org/drawingml/2006/main" noChangeAspect="1"/>
-            </wp:cNvGraphicFramePr>
-            <a:graphic xmlns:a="http://schemas.openxmlformats.org/drawingml/2006/main">
-              <a:graphicData uri="http://schemas.openxmlformats.org/drawingml/2006/picture">
-                <pic:pic xmlns:pic="http://schemas.openxmlformats.org/drawingml/2006/picture">
-                  <pic:nvPicPr>
-                    <pic:cNvPr id="1" name=""/>
-                    <pic:cNvPicPr/>
-                  </pic:nvPicPr>
-                  <pic:blipFill>
-                    <a:blip r:embed="rId6"/>
-                    <a:stretch>
-                      <a:fillRect/>
-                    </a:stretch>
-                  </pic:blipFill>
-                  <pic:spPr>
-                    <a:xfrm>
-                      <a:off x="0" y="0"/>
-                      <a:ext cx="5731510" cy="2955290"/>
-                    </a:xfrm>
-                    <a:prstGeom prst="rect">
-                      <a:avLst/>
-                    </a:prstGeom>
-                  </pic:spPr>
-                </pic:pic>
-              </a:graphicData>
-            </a:graphic>
-          </wp:inline>
-        </w:drawing>
-      </w:r>
-    </w:p>
-    <w:p>
-      <w:pPr>
-        <w:rPr>
-          <w:lang w:val="en-US"/>
-        </w:rPr>
-      </w:pPr>
-      <w:r>
-        <w:rPr>
-          <w:lang w:val="en-US"/>
-        </w:rPr>
-        <w:t>If not, you will need to add the E2E Module's destination directory</w:t>
-      </w:r>
-      <w:r>
-        <w:rPr>
-          <w:lang w:val="en-US"/>
-        </w:rPr>
-        <w:t xml:space="preserve"> to the Plugin search paths</w:t>
-      </w:r>
-      <w:r>
-        <w:rPr>
-          <w:lang w:val="en-US"/>
-        </w:rPr>
-        <w:t xml:space="preserve"> manually. The default installation directory for the E2E module</w:t>
-      </w:r>
-      <w:r>
-        <w:rPr>
-          <w:lang w:val="en-US"/>
-        </w:rPr>
-        <w:t xml:space="preserve"> is</w:t>
-      </w:r>
-      <w:r>
-        <w:rPr>
-          <w:i/>
-          <w:lang w:val="en-US"/>
-        </w:rPr>
-        <w:t xml:space="preserve"> \&lt;LabVIEW&gt;\vi.lib\Data Ahead GmbH\DCAF\E2E Tag Exchange Module</w:t>
-      </w:r>
-      <w:r>
-        <w:rPr>
-          <w:lang w:val="en-US"/>
-        </w:rPr>
-        <w:t xml:space="preserve">. Add the directory to the plugin search paths by selection </w:t>
-      </w:r>
-      <w:r>
-        <w:rPr>
-          <w:color w:val="4472C4" w:themeColor="accent1"/>
-          <w:lang w:val="en-US"/>
-        </w:rPr>
-        <w:t xml:space="preserve">Tools&gt;&gt;Edit Plugin Search Paths... </w:t>
-      </w:r>
-      <w:r>
-        <w:rPr>
-          <w:lang w:val="en-US"/>
-        </w:rPr>
-        <w:t>from the toolbar of the DCAF Standard Configuration editor.</w:t>
-      </w:r>
-    </w:p>
-    <w:p>
-      <w:pPr>
-        <w:rPr>
-          <w:lang w:val="en-US"/>
-        </w:rPr>
-      </w:pPr>
-      <w:r>
-        <w:rPr>
-          <w:noProof/>
-        </w:rPr>
-        <w:lastRenderedPageBreak/>
-        <w:drawing>
-          <wp:inline distT="0" distB="0" distL="0" distR="0" wp14:anchorId="29AB2969" wp14:editId="0A6CAA23">
-            <wp:extent cx="5731510" cy="3014345"/>
-            <wp:effectExtent l="0" t="0" r="2540" b="0"/>
-            <wp:docPr id="2" name="Picture 2"/>
             <wp:cNvGraphicFramePr>
               <a:graphicFrameLocks xmlns:a="http://schemas.openxmlformats.org/drawingml/2006/main" noChangeAspect="1"/>
             </wp:cNvGraphicFramePr>
@@ -317,6 +519,110 @@
                   <pic:spPr>
                     <a:xfrm>
                       <a:off x="0" y="0"/>
+                      <a:ext cx="5731510" cy="2955290"/>
+                    </a:xfrm>
+                    <a:prstGeom prst="rect">
+                      <a:avLst/>
+                    </a:prstGeom>
+                  </pic:spPr>
+                </pic:pic>
+              </a:graphicData>
+            </a:graphic>
+          </wp:inline>
+        </w:drawing>
+      </w:r>
+    </w:p>
+    <w:p>
+      <w:pPr>
+        <w:rPr>
+          <w:lang w:val="en-US"/>
+        </w:rPr>
+      </w:pPr>
+      <w:r>
+        <w:rPr>
+          <w:lang w:val="en-US"/>
+        </w:rPr>
+        <w:t>If not, you will need to add the E2E Module's destination directory</w:t>
+      </w:r>
+      <w:r>
+        <w:rPr>
+          <w:lang w:val="en-US"/>
+        </w:rPr>
+        <w:t xml:space="preserve"> to the Plugin search paths</w:t>
+      </w:r>
+      <w:r>
+        <w:rPr>
+          <w:lang w:val="en-US"/>
+        </w:rPr>
+        <w:t xml:space="preserve"> manually. The default installation directory for the E2E module</w:t>
+      </w:r>
+      <w:r>
+        <w:rPr>
+          <w:lang w:val="en-US"/>
+        </w:rPr>
+        <w:t xml:space="preserve"> is</w:t>
+      </w:r>
+      <w:r>
+        <w:rPr>
+          <w:i/>
+          <w:lang w:val="en-US"/>
+        </w:rPr>
+        <w:t xml:space="preserve"> \&lt;LabVIEW&gt;\vi.lib\Data Ahead GmbH\DCAF\E2E Tag Exchange Module</w:t>
+      </w:r>
+      <w:r>
+        <w:rPr>
+          <w:lang w:val="en-US"/>
+        </w:rPr>
+        <w:t xml:space="preserve">. Add the directory to the plugin search paths by selection </w:t>
+      </w:r>
+      <w:r>
+        <w:rPr>
+          <w:color w:val="4472C4" w:themeColor="accent1"/>
+          <w:lang w:val="en-US"/>
+        </w:rPr>
+        <w:t xml:space="preserve">Tools&gt;&gt;Edit Plugin Search Paths... </w:t>
+      </w:r>
+      <w:r>
+        <w:rPr>
+          <w:lang w:val="en-US"/>
+        </w:rPr>
+        <w:t>from the toolbar of the DCAF Standard Configuration editor.</w:t>
+      </w:r>
+    </w:p>
+    <w:p>
+      <w:pPr>
+        <w:rPr>
+          <w:lang w:val="en-US"/>
+        </w:rPr>
+      </w:pPr>
+      <w:r>
+        <w:rPr>
+          <w:noProof/>
+        </w:rPr>
+        <w:drawing>
+          <wp:inline distT="0" distB="0" distL="0" distR="0" wp14:anchorId="29AB2969" wp14:editId="0A6CAA23">
+            <wp:extent cx="5731510" cy="3014345"/>
+            <wp:effectExtent l="0" t="0" r="2540" b="0"/>
+            <wp:docPr id="2" name="Picture 2"/>
+            <wp:cNvGraphicFramePr>
+              <a:graphicFrameLocks xmlns:a="http://schemas.openxmlformats.org/drawingml/2006/main" noChangeAspect="1"/>
+            </wp:cNvGraphicFramePr>
+            <a:graphic xmlns:a="http://schemas.openxmlformats.org/drawingml/2006/main">
+              <a:graphicData uri="http://schemas.openxmlformats.org/drawingml/2006/picture">
+                <pic:pic xmlns:pic="http://schemas.openxmlformats.org/drawingml/2006/picture">
+                  <pic:nvPicPr>
+                    <pic:cNvPr id="1" name=""/>
+                    <pic:cNvPicPr/>
+                  </pic:nvPicPr>
+                  <pic:blipFill>
+                    <a:blip r:embed="rId8"/>
+                    <a:stretch>
+                      <a:fillRect/>
+                    </a:stretch>
+                  </pic:blipFill>
+                  <pic:spPr>
+                    <a:xfrm>
+                      <a:off x="0" y="0"/>
                       <a:ext cx="5731510" cy="3014345"/>
                     </a:xfrm>
                     <a:prstGeom prst="rect">
@@ -341,6 +647,7 @@
         <w:rPr>
           <w:lang w:val="en-US"/>
         </w:rPr>
+        <w:lastRenderedPageBreak/>
         <w:t>Selecting a Runtime Implementation</w:t>
       </w:r>
     </w:p>
@@ -457,7 +764,7 @@
                     <pic:cNvPicPr/>
                   </pic:nvPicPr>
                   <pic:blipFill>
-                    <a:blip r:embed="rId8"/>
+                    <a:blip r:embed="rId9"/>
                     <a:stretch>
                       <a:fillRect/>
                     </a:stretch>
@@ -578,7 +885,7 @@
                     <pic:cNvPicPr/>
                   </pic:nvPicPr>
                   <pic:blipFill>
-                    <a:blip r:embed="rId9"/>
+                    <a:blip r:embed="rId10"/>
                     <a:stretch>
                       <a:fillRect/>
                     </a:stretch>
@@ -931,7 +1238,7 @@
                     <pic:cNvPicPr/>
                   </pic:nvPicPr>
                   <pic:blipFill>
-                    <a:blip r:embed="rId10"/>
+                    <a:blip r:embed="rId11"/>
                     <a:stretch>
                       <a:fillRect/>
                     </a:stretch>
@@ -1149,7 +1456,7 @@
                     <pic:cNvPicPr/>
                   </pic:nvPicPr>
                   <pic:blipFill>
-                    <a:blip r:embed="rId11"/>
+                    <a:blip r:embed="rId12"/>
                     <a:stretch>
                       <a:fillRect/>
                     </a:stretch>
@@ -1284,7 +1591,7 @@
                     <pic:cNvPicPr/>
                   </pic:nvPicPr>
                   <pic:blipFill>
-                    <a:blip r:embed="rId12"/>
+                    <a:blip r:embed="rId13"/>
                     <a:stretch>
                       <a:fillRect/>
                     </a:stretch>
@@ -1430,7 +1737,7 @@
                     <pic:cNvPicPr/>
                   </pic:nvPicPr>
                   <pic:blipFill>
-                    <a:blip r:embed="rId12"/>
+                    <a:blip r:embed="rId13"/>
                     <a:stretch>
                       <a:fillRect/>
                     </a:stretch>
@@ -1565,7 +1872,7 @@
                     <pic:cNvPicPr/>
                   </pic:nvPicPr>
                   <pic:blipFill>
-                    <a:blip r:embed="rId13"/>
+                    <a:blip r:embed="rId14"/>
                     <a:stretch>
                       <a:fillRect/>
                     </a:stretch>
@@ -1699,7 +2006,7 @@
                     <pic:cNvPicPr/>
                   </pic:nvPicPr>
                   <pic:blipFill>
-                    <a:blip r:embed="rId14"/>
+                    <a:blip r:embed="rId15"/>
                     <a:stretch>
                       <a:fillRect/>
                     </a:stretch>
@@ -1935,67 +2242,6 @@
                     <pic:cNvPicPr/>
                   </pic:nvPicPr>
                   <pic:blipFill>
-                    <a:blip r:embed="rId15"/>
-                    <a:stretch>
-                      <a:fillRect/>
-                    </a:stretch>
-                  </pic:blipFill>
-                  <pic:spPr>
-                    <a:xfrm>
-                      <a:off x="0" y="0"/>
-                      <a:ext cx="5731510" cy="2955290"/>
-                    </a:xfrm>
-                    <a:prstGeom prst="rect">
-                      <a:avLst/>
-                    </a:prstGeom>
-                  </pic:spPr>
-                </pic:pic>
-              </a:graphicData>
-            </a:graphic>
-          </wp:inline>
-        </w:drawing>
-      </w:r>
-    </w:p>
-    <w:p>
-      <w:pPr>
-        <w:pStyle w:val="Heading3"/>
-        <w:rPr>
-          <w:lang w:val="en-US"/>
-        </w:rPr>
-      </w:pPr>
-      <w:r>
-        <w:rPr>
-          <w:lang w:val="en-US"/>
-        </w:rPr>
-        <w:t>UDP Configuration</w:t>
-      </w:r>
-    </w:p>
-    <w:p>
-      <w:pPr>
-        <w:rPr>
-          <w:lang w:val="en-US"/>
-        </w:rPr>
-      </w:pPr>
-      <w:r>
-        <w:rPr>
-          <w:noProof/>
-        </w:rPr>
-        <w:drawing>
-          <wp:inline distT="0" distB="0" distL="0" distR="0" wp14:anchorId="4392BEEB" wp14:editId="2ECC98E9">
-            <wp:extent cx="5731510" cy="2955290"/>
-            <wp:effectExtent l="0" t="0" r="2540" b="0"/>
-            <wp:docPr id="23" name="Picture 23"/>
-            <wp:cNvGraphicFramePr>
-              <a:graphicFrameLocks xmlns:a="http://schemas.openxmlformats.org/drawingml/2006/main" noChangeAspect="1"/>
-            </wp:cNvGraphicFramePr>
-            <a:graphic xmlns:a="http://schemas.openxmlformats.org/drawingml/2006/main">
-              <a:graphicData uri="http://schemas.openxmlformats.org/drawingml/2006/picture">
-                <pic:pic xmlns:pic="http://schemas.openxmlformats.org/drawingml/2006/picture">
-                  <pic:nvPicPr>
-                    <pic:cNvPr id="1" name=""/>
-                    <pic:cNvPicPr/>
-                  </pic:nvPicPr>
-                  <pic:blipFill>
                     <a:blip r:embed="rId16"/>
                     <a:stretch>
                       <a:fillRect/>
@@ -2019,277 +2265,20 @@
     </w:p>
     <w:p>
       <w:pPr>
-        <w:rPr>
-          <w:lang w:val="en-US"/>
-        </w:rPr>
-      </w:pPr>
-      <w:r>
-        <w:rPr>
-          <w:lang w:val="en-US"/>
-        </w:rPr>
-        <w:t>The UDP runtime implementation has the following specific configuration information:</w:t>
-      </w:r>
-    </w:p>
-    <w:p>
-      <w:pPr>
-        <w:pStyle w:val="ListParagraph"/>
-        <w:numPr>
-          <w:ilvl w:val="0"/>
-          <w:numId w:val="6"/>
-        </w:numPr>
-        <w:rPr>
-          <w:lang w:val="en-US"/>
-        </w:rPr>
-      </w:pPr>
-      <w:r>
-        <w:rPr>
-          <w:lang w:val="en-US"/>
-        </w:rPr>
-        <w:t>Output Configuration</w:t>
-      </w:r>
-    </w:p>
-    <w:p>
-      <w:pPr>
-        <w:pStyle w:val="ListParagraph"/>
-        <w:numPr>
-          <w:ilvl w:val="1"/>
-          <w:numId w:val="6"/>
-        </w:numPr>
-        <w:rPr>
-          <w:lang w:val="en-US"/>
-        </w:rPr>
-      </w:pPr>
-      <w:r>
-        <w:rPr>
-          <w:lang w:val="en-US"/>
-        </w:rPr>
-        <w:t>Address</w:t>
-      </w:r>
-      <w:r>
-        <w:rPr>
-          <w:lang w:val="en-US"/>
-        </w:rPr>
-        <w:t xml:space="preserve"> – The network address to write to</w:t>
-      </w:r>
-    </w:p>
-    <w:p>
-      <w:pPr>
-        <w:pStyle w:val="ListParagraph"/>
-        <w:numPr>
-          <w:ilvl w:val="1"/>
-          <w:numId w:val="6"/>
-        </w:numPr>
-        <w:rPr>
-          <w:lang w:val="en-US"/>
-        </w:rPr>
-      </w:pPr>
-      <w:r>
-        <w:rPr>
-          <w:lang w:val="en-US"/>
-        </w:rPr>
-        <w:t>Remote Port (write to)</w:t>
-      </w:r>
-      <w:r>
-        <w:rPr>
-          <w:lang w:val="en-US"/>
-        </w:rPr>
-        <w:t xml:space="preserve"> - The UDP port to write to</w:t>
-      </w:r>
-    </w:p>
-    <w:p>
-      <w:pPr>
-        <w:pStyle w:val="ListParagraph"/>
-        <w:numPr>
-          <w:ilvl w:val="1"/>
-          <w:numId w:val="6"/>
-        </w:numPr>
-        <w:rPr>
-          <w:lang w:val="en-US"/>
-        </w:rPr>
-      </w:pPr>
-      <w:r>
-        <w:rPr>
-          <w:lang w:val="en-US"/>
-        </w:rPr>
-        <w:t>Local Port (write from)</w:t>
-      </w:r>
-      <w:r>
-        <w:rPr>
-          <w:lang w:val="en-US"/>
-        </w:rPr>
-        <w:t xml:space="preserve"> – The UDP port to write from</w:t>
-      </w:r>
-    </w:p>
-    <w:p>
-      <w:pPr>
-        <w:pStyle w:val="ListParagraph"/>
-        <w:numPr>
-          <w:ilvl w:val="0"/>
-          <w:numId w:val="6"/>
-        </w:numPr>
-        <w:rPr>
-          <w:lang w:val="en-US"/>
-        </w:rPr>
-      </w:pPr>
-      <w:r>
-        <w:rPr>
-          <w:lang w:val="en-US"/>
-        </w:rPr>
-        <w:t>Input Configuration</w:t>
-      </w:r>
-    </w:p>
-    <w:p>
-      <w:pPr>
-        <w:pStyle w:val="ListParagraph"/>
-        <w:numPr>
-          <w:ilvl w:val="1"/>
-          <w:numId w:val="6"/>
-        </w:numPr>
-        <w:rPr>
-          <w:lang w:val="en-US"/>
-        </w:rPr>
-      </w:pPr>
-      <w:r>
-        <w:rPr>
-          <w:lang w:val="en-US"/>
-        </w:rPr>
-        <w:t>Address</w:t>
-      </w:r>
-      <w:r>
-        <w:rPr>
-          <w:lang w:val="en-US"/>
-        </w:rPr>
-        <w:t xml:space="preserve"> – Always localhost</w:t>
-      </w:r>
-    </w:p>
-    <w:p>
-      <w:pPr>
-        <w:pStyle w:val="ListParagraph"/>
-        <w:numPr>
-          <w:ilvl w:val="1"/>
-          <w:numId w:val="6"/>
-        </w:numPr>
-        <w:rPr>
-          <w:lang w:val="en-US"/>
-        </w:rPr>
-      </w:pPr>
-      <w:r>
-        <w:rPr>
-          <w:lang w:val="en-US"/>
-        </w:rPr>
-        <w:t>Local Port (read from)</w:t>
-      </w:r>
-      <w:r>
-        <w:rPr>
-          <w:lang w:val="en-US"/>
-        </w:rPr>
-        <w:t xml:space="preserve"> – The UDP port to read from</w:t>
-      </w:r>
-    </w:p>
-    <w:p>
-      <w:pPr>
-        <w:pStyle w:val="ListParagraph"/>
-        <w:numPr>
-          <w:ilvl w:val="1"/>
-          <w:numId w:val="6"/>
-        </w:numPr>
-        <w:rPr>
-          <w:lang w:val="en-US"/>
-        </w:rPr>
-      </w:pPr>
-      <w:r>
-        <w:rPr>
-          <w:lang w:val="en-US"/>
-        </w:rPr>
-        <w:t>Last Update Tag?</w:t>
-      </w:r>
-      <w:r>
-        <w:rPr>
-          <w:lang w:val="en-US"/>
-        </w:rPr>
-        <w:t xml:space="preserve"> – If selected a channel of type double will be created. Use the corresponding </w:t>
-      </w:r>
-      <w:r>
-        <w:rPr>
-          <w:lang w:val="en-US"/>
-        </w:rPr>
-        <w:t>drop-down</w:t>
-      </w:r>
-      <w:r>
-        <w:rPr>
-          <w:lang w:val="en-US"/>
-        </w:rPr>
-        <w:t xml:space="preserve"> selector to map a tag to the channel. The channel </w:t>
-      </w:r>
-      <w:r>
-        <w:rPr>
-          <w:lang w:val="en-US"/>
-        </w:rPr>
-        <w:lastRenderedPageBreak/>
-        <w:t xml:space="preserve">contains a timestamp with the last successful read time. </w:t>
-      </w:r>
-      <w:r>
-        <w:rPr>
-          <w:lang w:val="en-US"/>
-        </w:rPr>
-        <w:t>The generate button will create and map a tag to the channel</w:t>
-      </w:r>
-    </w:p>
-    <w:p>
-      <w:pPr>
-        <w:pStyle w:val="ListParagraph"/>
-        <w:numPr>
-          <w:ilvl w:val="1"/>
-          <w:numId w:val="6"/>
-        </w:numPr>
-        <w:rPr>
-          <w:lang w:val="en-US"/>
-        </w:rPr>
-      </w:pPr>
-      <w:r>
-        <w:rPr>
-          <w:lang w:val="en-US"/>
-        </w:rPr>
-        <w:t>Estimated Total Array/String Size (bytes)</w:t>
-      </w:r>
-      <w:r>
-        <w:rPr>
-          <w:lang w:val="en-US"/>
-        </w:rPr>
-        <w:t xml:space="preserve"> – This input will be available if the tags from the external engine contain data types of dynamic sizes (Strings and Arrays). The UDP runtime component will attempt to read a packet from the input port with a max size determined by the size of the statically sized tags, the packet he</w:t>
-      </w:r>
-      <w:r>
-        <w:rPr>
-          <w:lang w:val="en-US"/>
-        </w:rPr>
-        <w:t>ader</w:t>
-      </w:r>
-      <w:r>
-        <w:rPr>
-          <w:lang w:val="en-US"/>
-        </w:rPr>
-        <w:t xml:space="preserve">, and the value contained in this input plus </w:t>
-      </w:r>
-      <w:r>
-        <w:rPr>
-          <w:lang w:val="en-US"/>
-        </w:rPr>
-        <w:t>a small buffer</w:t>
-      </w:r>
-    </w:p>
-    <w:p>
-      <w:pPr>
-        <w:pStyle w:val="ListParagraph"/>
-        <w:ind w:left="1440"/>
-        <w:rPr>
-          <w:lang w:val="en-US"/>
-        </w:rPr>
-      </w:pPr>
-    </w:p>
-    <w:p>
-      <w:pPr>
-        <w:pStyle w:val="ListParagraph"/>
-        <w:ind w:left="1440"/>
+        <w:pStyle w:val="Heading3"/>
+        <w:rPr>
+          <w:lang w:val="en-US"/>
+        </w:rPr>
+      </w:pPr>
+      <w:r>
+        <w:rPr>
+          <w:lang w:val="en-US"/>
+        </w:rPr>
+        <w:t>UDP Configuration</w:t>
+      </w:r>
+    </w:p>
+    <w:p>
+      <w:pPr>
         <w:rPr>
           <w:lang w:val="en-US"/>
         </w:rPr>
@@ -2299,10 +2288,10 @@
           <w:noProof/>
         </w:rPr>
         <w:drawing>
-          <wp:inline distT="0" distB="0" distL="0" distR="0" wp14:anchorId="64948660" wp14:editId="30F3F0DC">
-            <wp:extent cx="3952875" cy="2257425"/>
-            <wp:effectExtent l="0" t="0" r="9525" b="9525"/>
-            <wp:docPr id="24" name="Picture 24"/>
+          <wp:inline distT="0" distB="0" distL="0" distR="0" wp14:anchorId="4392BEEB" wp14:editId="2ECC98E9">
+            <wp:extent cx="5731510" cy="2955290"/>
+            <wp:effectExtent l="0" t="0" r="2540" b="0"/>
+            <wp:docPr id="23" name="Picture 23"/>
             <wp:cNvGraphicFramePr>
               <a:graphicFrameLocks xmlns:a="http://schemas.openxmlformats.org/drawingml/2006/main" noChangeAspect="1"/>
             </wp:cNvGraphicFramePr>
@@ -2322,6 +2311,324 @@
                   <pic:spPr>
                     <a:xfrm>
                       <a:off x="0" y="0"/>
+                      <a:ext cx="5731510" cy="2955290"/>
+                    </a:xfrm>
+                    <a:prstGeom prst="rect">
+                      <a:avLst/>
+                    </a:prstGeom>
+                  </pic:spPr>
+                </pic:pic>
+              </a:graphicData>
+            </a:graphic>
+          </wp:inline>
+        </w:drawing>
+      </w:r>
+    </w:p>
+    <w:p>
+      <w:pPr>
+        <w:rPr>
+          <w:lang w:val="en-US"/>
+        </w:rPr>
+      </w:pPr>
+      <w:r>
+        <w:rPr>
+          <w:lang w:val="en-US"/>
+        </w:rPr>
+        <w:t>The UDP runtime implementation has the following specific configuration information:</w:t>
+      </w:r>
+    </w:p>
+    <w:p>
+      <w:pPr>
+        <w:pStyle w:val="ListParagraph"/>
+        <w:numPr>
+          <w:ilvl w:val="0"/>
+          <w:numId w:val="6"/>
+        </w:numPr>
+        <w:rPr>
+          <w:lang w:val="en-US"/>
+        </w:rPr>
+      </w:pPr>
+      <w:r>
+        <w:rPr>
+          <w:lang w:val="en-US"/>
+        </w:rPr>
+        <w:t>Output Configuration</w:t>
+      </w:r>
+    </w:p>
+    <w:p>
+      <w:pPr>
+        <w:pStyle w:val="ListParagraph"/>
+        <w:numPr>
+          <w:ilvl w:val="1"/>
+          <w:numId w:val="6"/>
+        </w:numPr>
+        <w:rPr>
+          <w:lang w:val="en-US"/>
+        </w:rPr>
+      </w:pPr>
+      <w:r>
+        <w:rPr>
+          <w:lang w:val="en-US"/>
+        </w:rPr>
+        <w:t>Address</w:t>
+      </w:r>
+      <w:r>
+        <w:rPr>
+          <w:lang w:val="en-US"/>
+        </w:rPr>
+        <w:t xml:space="preserve"> – The network address to write to</w:t>
+      </w:r>
+    </w:p>
+    <w:p>
+      <w:pPr>
+        <w:pStyle w:val="ListParagraph"/>
+        <w:numPr>
+          <w:ilvl w:val="1"/>
+          <w:numId w:val="6"/>
+        </w:numPr>
+        <w:rPr>
+          <w:lang w:val="en-US"/>
+        </w:rPr>
+      </w:pPr>
+      <w:r>
+        <w:rPr>
+          <w:lang w:val="en-US"/>
+        </w:rPr>
+        <w:t>Remote Port (write to)</w:t>
+      </w:r>
+      <w:r>
+        <w:rPr>
+          <w:lang w:val="en-US"/>
+        </w:rPr>
+        <w:t xml:space="preserve"> - The UDP port to write to</w:t>
+      </w:r>
+    </w:p>
+    <w:p>
+      <w:pPr>
+        <w:pStyle w:val="ListParagraph"/>
+        <w:numPr>
+          <w:ilvl w:val="1"/>
+          <w:numId w:val="6"/>
+        </w:numPr>
+        <w:rPr>
+          <w:lang w:val="en-US"/>
+        </w:rPr>
+      </w:pPr>
+      <w:r>
+        <w:rPr>
+          <w:lang w:val="en-US"/>
+        </w:rPr>
+        <w:t>Local Port (write from)</w:t>
+      </w:r>
+      <w:r>
+        <w:rPr>
+          <w:lang w:val="en-US"/>
+        </w:rPr>
+        <w:t xml:space="preserve"> – The UDP port to write from</w:t>
+      </w:r>
+    </w:p>
+    <w:p>
+      <w:pPr>
+        <w:pStyle w:val="ListParagraph"/>
+        <w:numPr>
+          <w:ilvl w:val="0"/>
+          <w:numId w:val="6"/>
+        </w:numPr>
+        <w:rPr>
+          <w:lang w:val="en-US"/>
+        </w:rPr>
+      </w:pPr>
+      <w:r>
+        <w:rPr>
+          <w:lang w:val="en-US"/>
+        </w:rPr>
+        <w:t>Input Configuration</w:t>
+      </w:r>
+    </w:p>
+    <w:p>
+      <w:pPr>
+        <w:pStyle w:val="ListParagraph"/>
+        <w:numPr>
+          <w:ilvl w:val="1"/>
+          <w:numId w:val="6"/>
+        </w:numPr>
+        <w:rPr>
+          <w:lang w:val="en-US"/>
+        </w:rPr>
+      </w:pPr>
+      <w:r>
+        <w:rPr>
+          <w:lang w:val="en-US"/>
+        </w:rPr>
+        <w:t>Address</w:t>
+      </w:r>
+      <w:r>
+        <w:rPr>
+          <w:lang w:val="en-US"/>
+        </w:rPr>
+        <w:t xml:space="preserve"> – Always localhost</w:t>
+      </w:r>
+    </w:p>
+    <w:p>
+      <w:pPr>
+        <w:pStyle w:val="ListParagraph"/>
+        <w:numPr>
+          <w:ilvl w:val="1"/>
+          <w:numId w:val="6"/>
+        </w:numPr>
+        <w:rPr>
+          <w:lang w:val="en-US"/>
+        </w:rPr>
+      </w:pPr>
+      <w:r>
+        <w:rPr>
+          <w:lang w:val="en-US"/>
+        </w:rPr>
+        <w:t>Local Port (read from)</w:t>
+      </w:r>
+      <w:r>
+        <w:rPr>
+          <w:lang w:val="en-US"/>
+        </w:rPr>
+        <w:t xml:space="preserve"> – The UDP port to read from</w:t>
+      </w:r>
+    </w:p>
+    <w:p>
+      <w:pPr>
+        <w:pStyle w:val="ListParagraph"/>
+        <w:numPr>
+          <w:ilvl w:val="1"/>
+          <w:numId w:val="6"/>
+        </w:numPr>
+        <w:rPr>
+          <w:lang w:val="en-US"/>
+        </w:rPr>
+      </w:pPr>
+      <w:r>
+        <w:rPr>
+          <w:lang w:val="en-US"/>
+        </w:rPr>
+        <w:t>Last Update Tag?</w:t>
+      </w:r>
+      <w:r>
+        <w:rPr>
+          <w:lang w:val="en-US"/>
+        </w:rPr>
+        <w:t xml:space="preserve"> – If selected a channel of type double will be created. Use the corresponding </w:t>
+      </w:r>
+      <w:r>
+        <w:rPr>
+          <w:lang w:val="en-US"/>
+        </w:rPr>
+        <w:t>drop-down</w:t>
+      </w:r>
+      <w:r>
+        <w:rPr>
+          <w:lang w:val="en-US"/>
+        </w:rPr>
+        <w:t xml:space="preserve"> selector to map a tag to the channel. The channel </w:t>
+      </w:r>
+      <w:r>
+        <w:rPr>
+          <w:lang w:val="en-US"/>
+        </w:rPr>
+        <w:lastRenderedPageBreak/>
+        <w:t xml:space="preserve">contains a timestamp with the last successful read time. </w:t>
+      </w:r>
+      <w:r>
+        <w:rPr>
+          <w:lang w:val="en-US"/>
+        </w:rPr>
+        <w:t>The generate button will create and map a tag to the channel</w:t>
+      </w:r>
+    </w:p>
+    <w:p>
+      <w:pPr>
+        <w:pStyle w:val="ListParagraph"/>
+        <w:numPr>
+          <w:ilvl w:val="1"/>
+          <w:numId w:val="6"/>
+        </w:numPr>
+        <w:rPr>
+          <w:lang w:val="en-US"/>
+        </w:rPr>
+      </w:pPr>
+      <w:r>
+        <w:rPr>
+          <w:lang w:val="en-US"/>
+        </w:rPr>
+        <w:t>Estimated Total Array/String Size (bytes)</w:t>
+      </w:r>
+      <w:r>
+        <w:rPr>
+          <w:lang w:val="en-US"/>
+        </w:rPr>
+        <w:t xml:space="preserve"> – This input will be available if the tags from the external engine contain data types of dynamic sizes (Strings and Arrays). The UDP runtime component will attempt to read a packet from the input port with a max size determined by the size of the statically sized tags, the packet he</w:t>
+      </w:r>
+      <w:r>
+        <w:rPr>
+          <w:lang w:val="en-US"/>
+        </w:rPr>
+        <w:t>ader</w:t>
+      </w:r>
+      <w:r>
+        <w:rPr>
+          <w:lang w:val="en-US"/>
+        </w:rPr>
+        <w:t xml:space="preserve">, and the value contained in this input plus </w:t>
+      </w:r>
+      <w:r>
+        <w:rPr>
+          <w:lang w:val="en-US"/>
+        </w:rPr>
+        <w:t>a small buffer</w:t>
+      </w:r>
+    </w:p>
+    <w:p>
+      <w:pPr>
+        <w:pStyle w:val="ListParagraph"/>
+        <w:ind w:left="1440"/>
+        <w:rPr>
+          <w:lang w:val="en-US"/>
+        </w:rPr>
+      </w:pPr>
+    </w:p>
+    <w:p>
+      <w:pPr>
+        <w:pStyle w:val="ListParagraph"/>
+        <w:ind w:left="1440"/>
+        <w:rPr>
+          <w:lang w:val="en-US"/>
+        </w:rPr>
+      </w:pPr>
+      <w:r>
+        <w:rPr>
+          <w:noProof/>
+        </w:rPr>
+        <w:drawing>
+          <wp:inline distT="0" distB="0" distL="0" distR="0" wp14:anchorId="64948660" wp14:editId="30F3F0DC">
+            <wp:extent cx="3952875" cy="2257425"/>
+            <wp:effectExtent l="0" t="0" r="9525" b="9525"/>
+            <wp:docPr id="24" name="Picture 24"/>
+            <wp:cNvGraphicFramePr>
+              <a:graphicFrameLocks xmlns:a="http://schemas.openxmlformats.org/drawingml/2006/main" noChangeAspect="1"/>
+            </wp:cNvGraphicFramePr>
+            <a:graphic xmlns:a="http://schemas.openxmlformats.org/drawingml/2006/main">
+              <a:graphicData uri="http://schemas.openxmlformats.org/drawingml/2006/picture">
+                <pic:pic xmlns:pic="http://schemas.openxmlformats.org/drawingml/2006/picture">
+                  <pic:nvPicPr>
+                    <pic:cNvPr id="1" name=""/>
+                    <pic:cNvPicPr/>
+                  </pic:nvPicPr>
+                  <pic:blipFill>
+                    <a:blip r:embed="rId18"/>
+                    <a:stretch>
+                      <a:fillRect/>
+                    </a:stretch>
+                  </pic:blipFill>
+                  <pic:spPr>
+                    <a:xfrm>
+                      <a:off x="0" y="0"/>
                       <a:ext cx="3952875" cy="2257425"/>
                     </a:xfrm>
                     <a:prstGeom prst="rect">
@@ -2518,7 +2825,7 @@
         </w:rPr>
         <w:t xml:space="preserve">Fork or Clone the source from GitHub: </w:t>
       </w:r>
-      <w:hyperlink r:id="rId18" w:history="1">
+      <w:hyperlink r:id="rId19" w:history="1">
         <w:r>
           <w:rPr>
             <w:rStyle w:val="Hyperlink"/>
@@ -2716,80 +3023,6 @@
             <wp:extent cx="3562350" cy="4133850"/>
             <wp:effectExtent l="0" t="0" r="0" b="0"/>
             <wp:docPr id="25" name="Picture 25"/>
-            <wp:cNvGraphicFramePr>
-              <a:graphicFrameLocks xmlns:a="http://schemas.openxmlformats.org/drawingml/2006/main" noChangeAspect="1"/>
-            </wp:cNvGraphicFramePr>
-            <a:graphic xmlns:a="http://schemas.openxmlformats.org/drawingml/2006/main">
-              <a:graphicData uri="http://schemas.openxmlformats.org/drawingml/2006/picture">
-                <pic:pic xmlns:pic="http://schemas.openxmlformats.org/drawingml/2006/picture">
-                  <pic:nvPicPr>
-                    <pic:cNvPr id="1" name=""/>
-                    <pic:cNvPicPr/>
-                  </pic:nvPicPr>
-                  <pic:blipFill>
-                    <a:blip r:embed="rId19"/>
-                    <a:stretch>
-                      <a:fillRect/>
-                    </a:stretch>
-                  </pic:blipFill>
-                  <pic:spPr>
-                    <a:xfrm>
-                      <a:off x="0" y="0"/>
-                      <a:ext cx="3562350" cy="4133850"/>
-                    </a:xfrm>
-                    <a:prstGeom prst="rect">
-                      <a:avLst/>
-                    </a:prstGeom>
-                  </pic:spPr>
-                </pic:pic>
-              </a:graphicData>
-            </a:graphic>
-          </wp:inline>
-        </w:drawing>
-      </w:r>
-    </w:p>
-    <w:p>
-      <w:pPr>
-        <w:rPr>
-          <w:lang w:val="en-US"/>
-        </w:rPr>
-      </w:pPr>
-      <w:r>
-        <w:rPr>
-          <w:lang w:val="en-US"/>
-        </w:rPr>
-        <w:t>After applying changes to the type definition</w:t>
-      </w:r>
-      <w:r>
-        <w:rPr>
-          <w:lang w:val="en-US"/>
-        </w:rPr>
-        <w:t xml:space="preserve">, the following configuration class methods need to be edited: </w:t>
-      </w:r>
-    </w:p>
-    <w:p>
-      <w:pPr>
-        <w:rPr>
-          <w:lang w:val="en-US"/>
-        </w:rPr>
-      </w:pPr>
-    </w:p>
-    <w:p>
-      <w:pPr>
-        <w:jc w:val="center"/>
-        <w:rPr>
-          <w:lang w:val="en-US"/>
-        </w:rPr>
-      </w:pPr>
-      <w:r>
-        <w:rPr>
-          <w:noProof/>
-        </w:rPr>
-        <w:drawing>
-          <wp:inline distT="0" distB="0" distL="0" distR="0" wp14:anchorId="14515A87" wp14:editId="100ABC65">
-            <wp:extent cx="4752975" cy="609600"/>
-            <wp:effectExtent l="0" t="0" r="9525" b="0"/>
-            <wp:docPr id="26" name="Picture 26"/>
             <wp:cNvGraphicFramePr>
               <a:graphicFrameLocks xmlns:a="http://schemas.openxmlformats.org/drawingml/2006/main" noChangeAspect="1"/>
             </wp:cNvGraphicFramePr>
@@ -2809,7 +3042,7 @@
                   <pic:spPr>
                     <a:xfrm>
                       <a:off x="0" y="0"/>
-                      <a:ext cx="4752975" cy="609600"/>
+                      <a:ext cx="3562350" cy="4133850"/>
                     </a:xfrm>
                     <a:prstGeom prst="rect">
                       <a:avLst/>
@@ -2824,44 +3057,34 @@
     </w:p>
     <w:p>
       <w:pPr>
+        <w:rPr>
+          <w:lang w:val="en-US"/>
+        </w:rPr>
+      </w:pPr>
+      <w:r>
+        <w:rPr>
+          <w:lang w:val="en-US"/>
+        </w:rPr>
+        <w:t>After applying changes to the type definition</w:t>
+      </w:r>
+      <w:r>
+        <w:rPr>
+          <w:lang w:val="en-US"/>
+        </w:rPr>
+        <w:t xml:space="preserve">, the following configuration class methods need to be edited: </w:t>
+      </w:r>
+    </w:p>
+    <w:p>
+      <w:pPr>
+        <w:rPr>
+          <w:lang w:val="en-US"/>
+        </w:rPr>
+      </w:pPr>
+    </w:p>
+    <w:p>
+      <w:pPr>
         <w:jc w:val="center"/>
         <w:rPr>
-          <w:b/>
-          <w:lang w:val="en-US"/>
-        </w:rPr>
-      </w:pPr>
-      <w:r>
-        <w:rPr>
-          <w:b/>
-          <w:lang w:val="en-US"/>
-        </w:rPr>
-        <w:t>get</w:t>
-      </w:r>
-      <w:r>
-        <w:rPr>
-          <w:b/>
-          <w:lang w:val="en-US"/>
-        </w:rPr>
-        <w:t xml:space="preserve"> supported types.vi</w:t>
-      </w:r>
-    </w:p>
-    <w:p>
-      <w:pPr>
-        <w:rPr>
-          <w:lang w:val="en-US"/>
-        </w:rPr>
-      </w:pPr>
-      <w:r>
-        <w:rPr>
-          <w:lang w:val="en-US"/>
-        </w:rPr>
-        <w:t>Provides an array of the data types that is supported by the current runtime implementation.</w:t>
-      </w:r>
-    </w:p>
-    <w:p>
-      <w:pPr>
-        <w:jc w:val="center"/>
-        <w:rPr>
           <w:lang w:val="en-US"/>
         </w:rPr>
       </w:pPr>
@@ -2870,10 +3093,10 @@
           <w:noProof/>
         </w:rPr>
         <w:drawing>
-          <wp:inline distT="0" distB="0" distL="0" distR="0" wp14:anchorId="16610DD4" wp14:editId="245C36AA">
-            <wp:extent cx="3762375" cy="619125"/>
-            <wp:effectExtent l="0" t="0" r="9525" b="9525"/>
-            <wp:docPr id="27" name="Picture 27"/>
+          <wp:inline distT="0" distB="0" distL="0" distR="0" wp14:anchorId="14515A87" wp14:editId="100ABC65">
+            <wp:extent cx="4752975" cy="609600"/>
+            <wp:effectExtent l="0" t="0" r="9525" b="0"/>
+            <wp:docPr id="26" name="Picture 26"/>
             <wp:cNvGraphicFramePr>
               <a:graphicFrameLocks xmlns:a="http://schemas.openxmlformats.org/drawingml/2006/main" noChangeAspect="1"/>
             </wp:cNvGraphicFramePr>
@@ -2893,7 +3116,7 @@
                   <pic:spPr>
                     <a:xfrm>
                       <a:off x="0" y="0"/>
-                      <a:ext cx="3762375" cy="619125"/>
+                      <a:ext cx="4752975" cy="609600"/>
                     </a:xfrm>
                     <a:prstGeom prst="rect">
                       <a:avLst/>
@@ -2919,20 +3142,27 @@
           <w:b/>
           <w:lang w:val="en-US"/>
         </w:rPr>
-        <w:t>instance count allowed.vi</w:t>
-      </w:r>
-    </w:p>
-    <w:p>
-      <w:pPr>
-        <w:rPr>
-          <w:lang w:val="en-US"/>
-        </w:rPr>
-      </w:pPr>
-      <w:r>
-        <w:rPr>
-          <w:lang w:val="en-US"/>
-        </w:rPr>
-        <w:t>Provides the number of module instances allowed per engine based on the current runtime implementation. -1 corresponds to unlimited instances.</w:t>
+        <w:t>get</w:t>
+      </w:r>
+      <w:r>
+        <w:rPr>
+          <w:b/>
+          <w:lang w:val="en-US"/>
+        </w:rPr>
+        <w:t xml:space="preserve"> supported types.vi</w:t>
+      </w:r>
+    </w:p>
+    <w:p>
+      <w:pPr>
+        <w:rPr>
+          <w:lang w:val="en-US"/>
+        </w:rPr>
+      </w:pPr>
+      <w:r>
+        <w:rPr>
+          <w:lang w:val="en-US"/>
+        </w:rPr>
+        <w:t>Provides an array of the data types that is supported by the current runtime implementation.</w:t>
       </w:r>
     </w:p>
     <w:p>
@@ -2946,12 +3176,11 @@
         <w:rPr>
           <w:noProof/>
         </w:rPr>
-        <w:lastRenderedPageBreak/>
         <w:drawing>
-          <wp:inline distT="0" distB="0" distL="0" distR="0" wp14:anchorId="4B9871FF" wp14:editId="325A232C">
-            <wp:extent cx="3962400" cy="619125"/>
-            <wp:effectExtent l="0" t="0" r="0" b="9525"/>
-            <wp:docPr id="28" name="Picture 28"/>
+          <wp:inline distT="0" distB="0" distL="0" distR="0" wp14:anchorId="16610DD4" wp14:editId="245C36AA">
+            <wp:extent cx="3762375" cy="619125"/>
+            <wp:effectExtent l="0" t="0" r="9525" b="9525"/>
+            <wp:docPr id="27" name="Picture 27"/>
             <wp:cNvGraphicFramePr>
               <a:graphicFrameLocks xmlns:a="http://schemas.openxmlformats.org/drawingml/2006/main" noChangeAspect="1"/>
             </wp:cNvGraphicFramePr>
@@ -2971,7 +3200,7 @@
                   <pic:spPr>
                     <a:xfrm>
                       <a:off x="0" y="0"/>
-                      <a:ext cx="3962400" cy="619125"/>
+                      <a:ext cx="3762375" cy="619125"/>
                     </a:xfrm>
                     <a:prstGeom prst="rect">
                       <a:avLst/>
@@ -2997,20 +3226,20 @@
           <w:b/>
           <w:lang w:val="en-US"/>
         </w:rPr>
-        <w:t>Read Allowable Pairing Distances.vi</w:t>
-      </w:r>
-    </w:p>
-    <w:p>
-      <w:pPr>
-        <w:rPr>
-          <w:lang w:val="en-US"/>
-        </w:rPr>
-      </w:pPr>
-      <w:r>
-        <w:rPr>
-          <w:lang w:val="en-US"/>
-        </w:rPr>
-        <w:t>Provides an array of the pairing distances that are supported by the current runtime implementation. Acceptable values for each array element are 0, 1, and 2. 0 is an E2E module in the same engine, 1 is an E2E module in a different engine in the same target, and 2 is an E2E module in a different engine in a different target.</w:t>
+        <w:t>instance count allowed.vi</w:t>
+      </w:r>
+    </w:p>
+    <w:p>
+      <w:pPr>
+        <w:rPr>
+          <w:lang w:val="en-US"/>
+        </w:rPr>
+      </w:pPr>
+      <w:r>
+        <w:rPr>
+          <w:lang w:val="en-US"/>
+        </w:rPr>
+        <w:t>Provides the number of module instances allowed per engine based on the current runtime implementation. -1 corresponds to unlimited instances.</w:t>
       </w:r>
     </w:p>
     <w:p>
@@ -3024,11 +3253,12 @@
         <w:rPr>
           <w:noProof/>
         </w:rPr>
+        <w:lastRenderedPageBreak/>
         <w:drawing>
-          <wp:inline distT="0" distB="0" distL="0" distR="0" wp14:anchorId="7E2B16F2" wp14:editId="561C48A2">
-            <wp:extent cx="3676650" cy="466725"/>
+          <wp:inline distT="0" distB="0" distL="0" distR="0" wp14:anchorId="4B9871FF" wp14:editId="325A232C">
+            <wp:extent cx="3962400" cy="619125"/>
             <wp:effectExtent l="0" t="0" r="0" b="9525"/>
-            <wp:docPr id="29" name="Picture 29"/>
+            <wp:docPr id="28" name="Picture 28"/>
             <wp:cNvGraphicFramePr>
               <a:graphicFrameLocks xmlns:a="http://schemas.openxmlformats.org/drawingml/2006/main" noChangeAspect="1"/>
             </wp:cNvGraphicFramePr>
@@ -3048,7 +3278,7 @@
                   <pic:spPr>
                     <a:xfrm>
                       <a:off x="0" y="0"/>
-                      <a:ext cx="3676650" cy="466725"/>
+                      <a:ext cx="3962400" cy="619125"/>
                     </a:xfrm>
                     <a:prstGeom prst="rect">
                       <a:avLst/>
@@ -3074,26 +3304,20 @@
           <w:b/>
           <w:lang w:val="en-US"/>
         </w:rPr>
-        <w:t>get channels.vi</w:t>
-      </w:r>
-    </w:p>
-    <w:p>
-      <w:pPr>
-        <w:rPr>
-          <w:lang w:val="en-US"/>
-        </w:rPr>
-      </w:pPr>
-      <w:r>
-        <w:rPr>
-          <w:lang w:val="en-US"/>
-        </w:rPr>
-        <w:t>Returns an array of channels currently configured by the module. If your runtime implementation supports additional channels besides the tag exchange channels, add them here. See the UDP implementation for an example.</w:t>
-      </w:r>
-      <w:r>
-        <w:rPr>
-          <w:lang w:val="en-US"/>
-        </w:rPr>
-        <w:t xml:space="preserve"> Do not add any additional input or output channels as the channel sorting and tag exchange between modules may be incorrect.   </w:t>
+        <w:t>Read Allowable Pairing Distances.vi</w:t>
+      </w:r>
+    </w:p>
+    <w:p>
+      <w:pPr>
+        <w:rPr>
+          <w:lang w:val="en-US"/>
+        </w:rPr>
+      </w:pPr>
+      <w:r>
+        <w:rPr>
+          <w:lang w:val="en-US"/>
+        </w:rPr>
+        <w:t>Provides an array of the pairing distances that are supported by the current runtime implementation. Acceptable values for each array element are 0, 1, and 2. 0 is an E2E module in the same engine, 1 is an E2E module in a different engine in the same target, and 2 is an E2E module in a different engine in a different target.</w:t>
       </w:r>
     </w:p>
     <w:p>
@@ -3108,10 +3332,10 @@
           <w:noProof/>
         </w:rPr>
         <w:drawing>
-          <wp:inline distT="0" distB="0" distL="0" distR="0" wp14:anchorId="43AC729A" wp14:editId="49B54B45">
-            <wp:extent cx="3600450" cy="504825"/>
+          <wp:inline distT="0" distB="0" distL="0" distR="0" wp14:anchorId="7E2B16F2" wp14:editId="561C48A2">
+            <wp:extent cx="3676650" cy="466725"/>
             <wp:effectExtent l="0" t="0" r="0" b="9525"/>
-            <wp:docPr id="30" name="Picture 30"/>
+            <wp:docPr id="29" name="Picture 29"/>
             <wp:cNvGraphicFramePr>
               <a:graphicFrameLocks xmlns:a="http://schemas.openxmlformats.org/drawingml/2006/main" noChangeAspect="1"/>
             </wp:cNvGraphicFramePr>
@@ -3131,7 +3355,7 @@
                   <pic:spPr>
                     <a:xfrm>
                       <a:off x="0" y="0"/>
-                      <a:ext cx="3600450" cy="504825"/>
+                      <a:ext cx="3676650" cy="466725"/>
                     </a:xfrm>
                     <a:prstGeom prst="rect">
                       <a:avLst/>
@@ -3157,20 +3381,26 @@
           <w:b/>
           <w:lang w:val="en-US"/>
         </w:rPr>
-        <w:t>List Required Keys.vi</w:t>
-      </w:r>
-    </w:p>
-    <w:p>
-      <w:pPr>
-        <w:rPr>
-          <w:lang w:val="en-US"/>
-        </w:rPr>
-      </w:pPr>
-      <w:r>
-        <w:rPr>
-          <w:lang w:val="en-US"/>
-        </w:rPr>
-        <w:t>The E2E module uses key-value pairs to store runtime implementation specific configuration. If your runtime implementation has additional configuration information, add the keys and initial values here. Use the “Read Key.vi” and “Write Key.vi” methods in the E2E configuration class to access the key-value pairs.</w:t>
+        <w:t>get channels.vi</w:t>
+      </w:r>
+    </w:p>
+    <w:p>
+      <w:pPr>
+        <w:rPr>
+          <w:lang w:val="en-US"/>
+        </w:rPr>
+      </w:pPr>
+      <w:r>
+        <w:rPr>
+          <w:lang w:val="en-US"/>
+        </w:rPr>
+        <w:t>Returns an array of channels currently configured by the module. If your runtime implementation supports additional channels besides the tag exchange channels, add them here. See the UDP implementation for an example.</w:t>
+      </w:r>
+      <w:r>
+        <w:rPr>
+          <w:lang w:val="en-US"/>
+        </w:rPr>
+        <w:t xml:space="preserve"> Do not add any additional input or output channels as the channel sorting and tag exchange between modules may be incorrect.   </w:t>
       </w:r>
     </w:p>
     <w:p>
@@ -3185,10 +3415,10 @@
           <w:noProof/>
         </w:rPr>
         <w:drawing>
-          <wp:inline distT="0" distB="0" distL="0" distR="0" wp14:anchorId="77329B2F" wp14:editId="6B7860B8">
-            <wp:extent cx="4714875" cy="561975"/>
-            <wp:effectExtent l="0" t="0" r="9525" b="9525"/>
-            <wp:docPr id="31" name="Picture 31"/>
+          <wp:inline distT="0" distB="0" distL="0" distR="0" wp14:anchorId="43AC729A" wp14:editId="49B54B45">
+            <wp:extent cx="3600450" cy="504825"/>
+            <wp:effectExtent l="0" t="0" r="0" b="9525"/>
+            <wp:docPr id="30" name="Picture 30"/>
             <wp:cNvGraphicFramePr>
               <a:graphicFrameLocks xmlns:a="http://schemas.openxmlformats.org/drawingml/2006/main" noChangeAspect="1"/>
             </wp:cNvGraphicFramePr>
@@ -3208,7 +3438,7 @@
                   <pic:spPr>
                     <a:xfrm>
                       <a:off x="0" y="0"/>
-                      <a:ext cx="4714875" cy="561975"/>
+                      <a:ext cx="3600450" cy="504825"/>
                     </a:xfrm>
                     <a:prstGeom prst="rect">
                       <a:avLst/>
@@ -3234,90 +3464,26 @@
           <w:b/>
           <w:lang w:val="en-US"/>
         </w:rPr>
-        <w:t>execution class name.vi</w:t>
-      </w:r>
-    </w:p>
-    <w:p>
-      <w:pPr>
-        <w:rPr>
-          <w:lang w:val="en-US"/>
-        </w:rPr>
-      </w:pPr>
-      <w:r>
-        <w:rPr>
-          <w:lang w:val="en-US"/>
-        </w:rPr>
-        <w:t xml:space="preserve">Returns the class name of the runtime component for the current runtime implementation. Return the name of the class you will create in </w:t>
-      </w:r>
-      <w:r>
-        <w:rPr>
-          <w:lang w:val="en-US"/>
-        </w:rPr>
-        <w:t>Section 3</w:t>
-      </w:r>
-      <w:r>
-        <w:rPr>
-          <w:lang w:val="en-US"/>
-        </w:rPr>
-        <w:t>.</w:t>
-      </w:r>
-      <w:bookmarkStart w:id="0" w:name="_GoBack"/>
-      <w:bookmarkEnd w:id="0"/>
-    </w:p>
-    <w:p>
-      <w:pPr>
-        <w:pStyle w:val="Heading3"/>
-        <w:rPr>
-          <w:lang w:val="en-US"/>
-        </w:rPr>
-      </w:pPr>
-      <w:r>
-        <w:rPr>
-          <w:lang w:val="en-US"/>
-        </w:rPr>
-        <w:t xml:space="preserve">2. Modify E2E Tag Exchange editor </w:t>
-      </w:r>
-      <w:proofErr w:type="spellStart"/>
-      <w:proofErr w:type="gramStart"/>
-      <w:r>
-        <w:rPr>
-          <w:lang w:val="en-US"/>
-        </w:rPr>
-        <w:t>node.lvclass</w:t>
-      </w:r>
-      <w:proofErr w:type="spellEnd"/>
-      <w:proofErr w:type="gramEnd"/>
-    </w:p>
-    <w:p>
-      <w:pPr>
-        <w:rPr>
-          <w:lang w:val="en-US"/>
-        </w:rPr>
-      </w:pPr>
-      <w:r>
-        <w:rPr>
-          <w:lang w:val="en-US"/>
-        </w:rPr>
-        <w:t>The following editor class method need</w:t>
-      </w:r>
-      <w:r>
-        <w:rPr>
-          <w:lang w:val="en-US"/>
-        </w:rPr>
-        <w:t>s</w:t>
-      </w:r>
-      <w:r>
-        <w:rPr>
-          <w:lang w:val="en-US"/>
-        </w:rPr>
-        <w:t xml:space="preserve"> to be edited:</w:t>
+        <w:t>List Required Keys.vi</w:t>
+      </w:r>
+    </w:p>
+    <w:p>
+      <w:pPr>
+        <w:rPr>
+          <w:lang w:val="en-US"/>
+        </w:rPr>
+      </w:pPr>
+      <w:r>
+        <w:rPr>
+          <w:lang w:val="en-US"/>
+        </w:rPr>
+        <w:t>The E2E module uses key-value pairs to store runtime implementation specific configuration. If your runtime implementation has additional configuration information, add the keys and initial values here. Use the “Read Key.vi” and “Write Key.vi” methods in the E2E configuration class to access the key-value pairs.</w:t>
       </w:r>
     </w:p>
     <w:p>
       <w:pPr>
         <w:jc w:val="center"/>
         <w:rPr>
-          <w:b/>
           <w:lang w:val="en-US"/>
         </w:rPr>
       </w:pPr>
@@ -3326,10 +3492,10 @@
           <w:noProof/>
         </w:rPr>
         <w:drawing>
-          <wp:inline distT="0" distB="0" distL="0" distR="0" wp14:anchorId="7A50BDF7" wp14:editId="0694A4D8">
-            <wp:extent cx="3467100" cy="428625"/>
-            <wp:effectExtent l="0" t="0" r="0" b="9525"/>
-            <wp:docPr id="32" name="Picture 32"/>
+          <wp:inline distT="0" distB="0" distL="0" distR="0" wp14:anchorId="77329B2F" wp14:editId="6B7860B8">
+            <wp:extent cx="4714875" cy="561975"/>
+            <wp:effectExtent l="0" t="0" r="9525" b="9525"/>
+            <wp:docPr id="31" name="Picture 31"/>
             <wp:cNvGraphicFramePr>
               <a:graphicFrameLocks xmlns:a="http://schemas.openxmlformats.org/drawingml/2006/main" noChangeAspect="1"/>
             </wp:cNvGraphicFramePr>
@@ -3349,7 +3515,7 @@
                   <pic:spPr>
                     <a:xfrm>
                       <a:off x="0" y="0"/>
-                      <a:ext cx="3467100" cy="428625"/>
+                      <a:ext cx="4714875" cy="561975"/>
                     </a:xfrm>
                     <a:prstGeom prst="rect">
                       <a:avLst/>
@@ -3375,26 +3541,88 @@
           <w:b/>
           <w:lang w:val="en-US"/>
         </w:rPr>
-        <w:t>Read Panel Info.vi</w:t>
-      </w:r>
-    </w:p>
-    <w:p>
-      <w:pPr>
-        <w:rPr>
-          <w:lang w:val="en-US"/>
-        </w:rPr>
-      </w:pPr>
-      <w:r>
-        <w:rPr>
-          <w:lang w:val="en-US"/>
-        </w:rPr>
-        <w:t>If your runtime implementation has specific configuration information, return the name you would like for the configuration tab and a reference to a VI that is used to modify the configuration information. A template VI has been created to define a VI server interface and to simplify the creation of the VI. Create a new VI from the following template VI included in the source:</w:t>
+        <w:t>execution class name.vi</w:t>
+      </w:r>
+    </w:p>
+    <w:p>
+      <w:pPr>
+        <w:rPr>
+          <w:lang w:val="en-US"/>
+        </w:rPr>
+      </w:pPr>
+      <w:r>
+        <w:rPr>
+          <w:lang w:val="en-US"/>
+        </w:rPr>
+        <w:t xml:space="preserve">Returns the class name of the runtime component for the current runtime implementation. Return the name of the class you will create in </w:t>
+      </w:r>
+      <w:r>
+        <w:rPr>
+          <w:lang w:val="en-US"/>
+        </w:rPr>
+        <w:t>Section 3</w:t>
+      </w:r>
+      <w:r>
+        <w:rPr>
+          <w:lang w:val="en-US"/>
+        </w:rPr>
+        <w:t>.</w:t>
+      </w:r>
+    </w:p>
+    <w:p>
+      <w:pPr>
+        <w:pStyle w:val="Heading3"/>
+        <w:rPr>
+          <w:lang w:val="en-US"/>
+        </w:rPr>
+      </w:pPr>
+      <w:r>
+        <w:rPr>
+          <w:lang w:val="en-US"/>
+        </w:rPr>
+        <w:t xml:space="preserve">2. Modify E2E Tag Exchange editor </w:t>
+      </w:r>
+      <w:proofErr w:type="spellStart"/>
+      <w:proofErr w:type="gramStart"/>
+      <w:r>
+        <w:rPr>
+          <w:lang w:val="en-US"/>
+        </w:rPr>
+        <w:t>node.lvclass</w:t>
+      </w:r>
+      <w:proofErr w:type="spellEnd"/>
+      <w:proofErr w:type="gramEnd"/>
+    </w:p>
+    <w:p>
+      <w:pPr>
+        <w:rPr>
+          <w:lang w:val="en-US"/>
+        </w:rPr>
+      </w:pPr>
+      <w:r>
+        <w:rPr>
+          <w:lang w:val="en-US"/>
+        </w:rPr>
+        <w:t>The following editor class method need</w:t>
+      </w:r>
+      <w:r>
+        <w:rPr>
+          <w:lang w:val="en-US"/>
+        </w:rPr>
+        <w:t>s</w:t>
+      </w:r>
+      <w:r>
+        <w:rPr>
+          <w:lang w:val="en-US"/>
+        </w:rPr>
+        <w:t xml:space="preserve"> to be edited:</w:t>
       </w:r>
     </w:p>
     <w:p>
       <w:pPr>
         <w:jc w:val="center"/>
         <w:rPr>
+          <w:b/>
           <w:lang w:val="en-US"/>
         </w:rPr>
       </w:pPr>
@@ -3402,12 +3630,11 @@
         <w:rPr>
           <w:noProof/>
         </w:rPr>
-        <w:lastRenderedPageBreak/>
         <w:drawing>
-          <wp:inline distT="0" distB="0" distL="0" distR="0" wp14:anchorId="6BA9F436" wp14:editId="720AB7FF">
-            <wp:extent cx="923925" cy="685800"/>
-            <wp:effectExtent l="0" t="0" r="9525" b="0"/>
-            <wp:docPr id="33" name="Picture 33"/>
+          <wp:inline distT="0" distB="0" distL="0" distR="0" wp14:anchorId="7A50BDF7" wp14:editId="0694A4D8">
+            <wp:extent cx="3467100" cy="428625"/>
+            <wp:effectExtent l="0" t="0" r="0" b="9525"/>
+            <wp:docPr id="32" name="Picture 32"/>
             <wp:cNvGraphicFramePr>
               <a:graphicFrameLocks xmlns:a="http://schemas.openxmlformats.org/drawingml/2006/main" noChangeAspect="1"/>
             </wp:cNvGraphicFramePr>
@@ -3427,6 +3654,84 @@
                   <pic:spPr>
                     <a:xfrm>
                       <a:off x="0" y="0"/>
+                      <a:ext cx="3467100" cy="428625"/>
+                    </a:xfrm>
+                    <a:prstGeom prst="rect">
+                      <a:avLst/>
+                    </a:prstGeom>
+                  </pic:spPr>
+                </pic:pic>
+              </a:graphicData>
+            </a:graphic>
+          </wp:inline>
+        </w:drawing>
+      </w:r>
+    </w:p>
+    <w:p>
+      <w:pPr>
+        <w:jc w:val="center"/>
+        <w:rPr>
+          <w:b/>
+          <w:lang w:val="en-US"/>
+        </w:rPr>
+      </w:pPr>
+      <w:r>
+        <w:rPr>
+          <w:b/>
+          <w:lang w:val="en-US"/>
+        </w:rPr>
+        <w:t>Read Panel Info.vi</w:t>
+      </w:r>
+    </w:p>
+    <w:p>
+      <w:pPr>
+        <w:rPr>
+          <w:lang w:val="en-US"/>
+        </w:rPr>
+      </w:pPr>
+      <w:r>
+        <w:rPr>
+          <w:lang w:val="en-US"/>
+        </w:rPr>
+        <w:t>If your runtime implementation has specific configuration information, return the name you would like for the configuration tab and a reference to a VI that is used to modify the configuration information. A template VI has been created to define a VI server interface and to simplify the creation of the VI. Create a new VI from the following template VI included in the source:</w:t>
+      </w:r>
+    </w:p>
+    <w:p>
+      <w:pPr>
+        <w:jc w:val="center"/>
+        <w:rPr>
+          <w:lang w:val="en-US"/>
+        </w:rPr>
+      </w:pPr>
+      <w:r>
+        <w:rPr>
+          <w:noProof/>
+        </w:rPr>
+        <w:lastRenderedPageBreak/>
+        <w:drawing>
+          <wp:inline distT="0" distB="0" distL="0" distR="0" wp14:anchorId="6BA9F436" wp14:editId="720AB7FF">
+            <wp:extent cx="923925" cy="685800"/>
+            <wp:effectExtent l="0" t="0" r="9525" b="0"/>
+            <wp:docPr id="33" name="Picture 33"/>
+            <wp:cNvGraphicFramePr>
+              <a:graphicFrameLocks xmlns:a="http://schemas.openxmlformats.org/drawingml/2006/main" noChangeAspect="1"/>
+            </wp:cNvGraphicFramePr>
+            <a:graphic xmlns:a="http://schemas.openxmlformats.org/drawingml/2006/main">
+              <a:graphicData uri="http://schemas.openxmlformats.org/drawingml/2006/picture">
+                <pic:pic xmlns:pic="http://schemas.openxmlformats.org/drawingml/2006/picture">
+                  <pic:nvPicPr>
+                    <pic:cNvPr id="1" name=""/>
+                    <pic:cNvPicPr/>
+                  </pic:nvPicPr>
+                  <pic:blipFill>
+                    <a:blip r:embed="rId28"/>
+                    <a:stretch>
+                      <a:fillRect/>
+                    </a:stretch>
+                  </pic:blipFill>
+                  <pic:spPr>
+                    <a:xfrm>
+                      <a:off x="0" y="0"/>
                       <a:ext cx="923925" cy="685800"/>
                     </a:xfrm>
                     <a:prstGeom prst="rect">
@@ -3856,6 +4161,119 @@
     </w:lvl>
   </w:abstractNum>
   <w:abstractNum w:abstractNumId="4" w15:restartNumberingAfterBreak="0">
+    <w:nsid w:val="16EC202E"/>
+    <w:multiLevelType w:val="hybridMultilevel"/>
+    <w:tmpl w:val="6F9882E2"/>
+    <w:lvl w:ilvl="0" w:tplc="20000001">
+      <w:start w:val="1"/>
+      <w:numFmt w:val="bullet"/>
+      <w:lvlText w:val=""/>
+      <w:lvlJc w:val="left"/>
+      <w:pPr>
+        <w:ind w:left="720" w:hanging="360"/>
+      </w:pPr>
+      <w:rPr>
+        <w:rFonts w:ascii="Symbol" w:hAnsi="Symbol" w:hint="default"/>
+      </w:rPr>
+    </w:lvl>
+    <w:lvl w:ilvl="1" w:tplc="20000003" w:tentative="1">
+      <w:start w:val="1"/>
+      <w:numFmt w:val="bullet"/>
+      <w:lvlText w:val="o"/>
+      <w:lvlJc w:val="left"/>
+      <w:pPr>
+        <w:ind w:left="1440" w:hanging="360"/>
+      </w:pPr>
+      <w:rPr>
+        <w:rFonts w:ascii="Courier New" w:hAnsi="Courier New" w:cs="Courier New" w:hint="default"/>
+      </w:rPr>
+    </w:lvl>
+    <w:lvl w:ilvl="2" w:tplc="20000005" w:tentative="1">
+      <w:start w:val="1"/>
+      <w:numFmt w:val="bullet"/>
+      <w:lvlText w:val=""/>
+      <w:lvlJc w:val="left"/>
+      <w:pPr>
+        <w:ind w:left="2160" w:hanging="360"/>
+      </w:pPr>
+      <w:rPr>
+        <w:rFonts w:ascii="Wingdings" w:hAnsi="Wingdings" w:hint="default"/>
+      </w:rPr>
+    </w:lvl>
+    <w:lvl w:ilvl="3" w:tplc="20000001" w:tentative="1">
+      <w:start w:val="1"/>
+      <w:numFmt w:val="bullet"/>
+      <w:lvlText w:val=""/>
+      <w:lvlJc w:val="left"/>
+      <w:pPr>
+        <w:ind w:left="2880" w:hanging="360"/>
+      </w:pPr>
+      <w:rPr>
+        <w:rFonts w:ascii="Symbol" w:hAnsi="Symbol" w:hint="default"/>
+      </w:rPr>
+    </w:lvl>
+    <w:lvl w:ilvl="4" w:tplc="20000003" w:tentative="1">
+      <w:start w:val="1"/>
+      <w:numFmt w:val="bullet"/>
+      <w:lvlText w:val="o"/>
+      <w:lvlJc w:val="left"/>
+      <w:pPr>
+        <w:ind w:left="3600" w:hanging="360"/>
+      </w:pPr>
+      <w:rPr>
+        <w:rFonts w:ascii="Courier New" w:hAnsi="Courier New" w:cs="Courier New" w:hint="default"/>
+      </w:rPr>
+    </w:lvl>
+    <w:lvl w:ilvl="5" w:tplc="20000005" w:tentative="1">
+      <w:start w:val="1"/>
+      <w:numFmt w:val="bullet"/>
+      <w:lvlText w:val=""/>
+      <w:lvlJc w:val="left"/>
+      <w:pPr>
+        <w:ind w:left="4320" w:hanging="360"/>
+      </w:pPr>
+      <w:rPr>
+        <w:rFonts w:ascii="Wingdings" w:hAnsi="Wingdings" w:hint="default"/>
+      </w:rPr>
+    </w:lvl>
+    <w:lvl w:ilvl="6" w:tplc="20000001" w:tentative="1">
+      <w:start w:val="1"/>
+      <w:numFmt w:val="bullet"/>
+      <w:lvlText w:val=""/>
+      <w:lvlJc w:val="left"/>
+      <w:pPr>
+        <w:ind w:left="5040" w:hanging="360"/>
+      </w:pPr>
+      <w:rPr>
+        <w:rFonts w:ascii="Symbol" w:hAnsi="Symbol" w:hint="default"/>
+      </w:rPr>
+    </w:lvl>
+    <w:lvl w:ilvl="7" w:tplc="20000003" w:tentative="1">
+      <w:start w:val="1"/>
+      <w:numFmt w:val="bullet"/>
+      <w:lvlText w:val="o"/>
+      <w:lvlJc w:val="left"/>
+      <w:pPr>
+        <w:ind w:left="5760" w:hanging="360"/>
+      </w:pPr>
+      <w:rPr>
+        <w:rFonts w:ascii="Courier New" w:hAnsi="Courier New" w:cs="Courier New" w:hint="default"/>
+      </w:rPr>
+    </w:lvl>
+    <w:lvl w:ilvl="8" w:tplc="20000005" w:tentative="1">
+      <w:start w:val="1"/>
+      <w:numFmt w:val="bullet"/>
+      <w:lvlText w:val=""/>
+      <w:lvlJc w:val="left"/>
+      <w:pPr>
+        <w:ind w:left="6480" w:hanging="360"/>
+      </w:pPr>
+      <w:rPr>
+        <w:rFonts w:ascii="Wingdings" w:hAnsi="Wingdings" w:hint="default"/>
+      </w:rPr>
+    </w:lvl>
+  </w:abstractNum>
+  <w:abstractNum w:abstractNumId="5" w15:restartNumberingAfterBreak="0">
     <w:nsid w:val="21770190"/>
     <w:multiLevelType w:val="hybridMultilevel"/>
     <w:tmpl w:val="2A4C1352"/>
@@ -3941,7 +4359,7 @@
       </w:pPr>
     </w:lvl>
   </w:abstractNum>
-  <w:abstractNum w:abstractNumId="5" w15:restartNumberingAfterBreak="0">
+  <w:abstractNum w:abstractNumId="6" w15:restartNumberingAfterBreak="0">
     <w:nsid w:val="6F806186"/>
     <w:multiLevelType w:val="hybridMultilevel"/>
     <w:tmpl w:val="5004FFE4"/>
@@ -4027,7 +4445,7 @@
       </w:pPr>
     </w:lvl>
   </w:abstractNum>
-  <w:abstractNum w:abstractNumId="6" w15:restartNumberingAfterBreak="0">
+  <w:abstractNum w:abstractNumId="7" w15:restartNumberingAfterBreak="0">
     <w:nsid w:val="774F565C"/>
     <w:multiLevelType w:val="hybridMultilevel"/>
     <w:tmpl w:val="C026279E"/>
@@ -4117,22 +4535,25 @@
     <w:abstractNumId w:val="1"/>
   </w:num>
   <w:num w:numId="2">
-    <w:abstractNumId w:val="5"/>
+    <w:abstractNumId w:val="6"/>
   </w:num>
   <w:num w:numId="3">
     <w:abstractNumId w:val="2"/>
   </w:num>
   <w:num w:numId="4">
-    <w:abstractNumId w:val="4"/>
+    <w:abstractNumId w:val="5"/>
   </w:num>
   <w:num w:numId="5">
     <w:abstractNumId w:val="3"/>
   </w:num>
   <w:num w:numId="6">
-    <w:abstractNumId w:val="6"/>
+    <w:abstractNumId w:val="7"/>
   </w:num>
   <w:num w:numId="7">
     <w:abstractNumId w:val="0"/>
+  </w:num>
+  <w:num w:numId="8">
+    <w:abstractNumId w:val="4"/>
   </w:num>
 </w:numbering>
 </file>
@@ -4603,7 +5024,6 @@
   <w:style w:type="character" w:default="1" w:styleId="DefaultParagraphFont">
     <w:name w:val="Default Paragraph Font"/>
     <w:uiPriority w:val="1"/>
-    <w:semiHidden/>
     <w:unhideWhenUsed/>
   </w:style>
   <w:style w:type="table" w:default="1" w:styleId="TableNormal">
@@ -4734,6 +5154,56 @@
       <w:color w:val="1F3763" w:themeColor="accent1" w:themeShade="7F"/>
       <w:sz w:val="24"/>
       <w:szCs w:val="24"/>
+    </w:rPr>
+  </w:style>
+  <w:style w:type="paragraph" w:styleId="HTMLPreformatted">
+    <w:name w:val="HTML Preformatted"/>
+    <w:basedOn w:val="Normal"/>
+    <w:link w:val="HTMLPreformattedChar"/>
+    <w:uiPriority w:val="99"/>
+    <w:semiHidden/>
+    <w:unhideWhenUsed/>
+    <w:rsid w:val="00CE7D2B"/>
+    <w:pPr>
+      <w:tabs>
+        <w:tab w:val="left" w:pos="916"/>
+        <w:tab w:val="left" w:pos="1832"/>
+        <w:tab w:val="left" w:pos="2748"/>
+        <w:tab w:val="left" w:pos="3664"/>
+        <w:tab w:val="left" w:pos="4580"/>
+        <w:tab w:val="left" w:pos="5496"/>
+        <w:tab w:val="left" w:pos="6412"/>
+        <w:tab w:val="left" w:pos="7328"/>
+        <w:tab w:val="left" w:pos="8244"/>
+        <w:tab w:val="left" w:pos="9160"/>
+        <w:tab w:val="left" w:pos="10076"/>
+        <w:tab w:val="left" w:pos="10992"/>
+        <w:tab w:val="left" w:pos="11908"/>
+        <w:tab w:val="left" w:pos="12824"/>
+        <w:tab w:val="left" w:pos="13740"/>
+        <w:tab w:val="left" w:pos="14656"/>
+      </w:tabs>
+      <w:spacing w:after="0" w:line="240" w:lineRule="auto"/>
+    </w:pPr>
+    <w:rPr>
+      <w:rFonts w:ascii="Courier New" w:eastAsia="Times New Roman" w:hAnsi="Courier New" w:cs="Courier New"/>
+      <w:sz w:val="20"/>
+      <w:szCs w:val="20"/>
+      <w:lang w:val="en-DE" w:eastAsia="en-DE"/>
+    </w:rPr>
+  </w:style>
+  <w:style w:type="character" w:customStyle="1" w:styleId="HTMLPreformattedChar">
+    <w:name w:val="HTML Preformatted Char"/>
+    <w:basedOn w:val="DefaultParagraphFont"/>
+    <w:link w:val="HTMLPreformatted"/>
+    <w:uiPriority w:val="99"/>
+    <w:semiHidden/>
+    <w:rsid w:val="00CE7D2B"/>
+    <w:rPr>
+      <w:rFonts w:ascii="Courier New" w:eastAsia="Times New Roman" w:hAnsi="Courier New" w:cs="Courier New"/>
+      <w:sz w:val="20"/>
+      <w:szCs w:val="20"/>
+      <w:lang w:val="en-DE" w:eastAsia="en-DE"/>
     </w:rPr>
   </w:style>
 </w:styles>

</xml_diff>

<commit_message>
Updated documentation and source files to represent company name change (Data Ahead GmbH -> Data Ahead AG)
</commit_message>
<xml_diff>
--- a/source/E2E Help.docx
+++ b/source/E2E Help.docx
@@ -40,7 +40,7 @@
         </w:rPr>
         <w:t xml:space="preserve"> basic understanding of the principles of DCAF, including but not limited to: installing DCAF plugins, modifying a DCAF configuration using the Standard Configuration Editor, and running a DCAF configuration using the Engine Execution Interface. Getting Started Guides and general information about DCAF can be found on the </w:t>
       </w:r>
-      <w:hyperlink r:id="rId5" w:history="1">
+      <w:hyperlink r:id="rId6" w:history="1">
         <w:r>
           <w:rPr>
             <w:rStyle w:val="Hyperlink"/>
@@ -179,15 +179,7 @@
         <w:rPr>
           <w:lang w:val="en-US"/>
         </w:rPr>
-        <w:t xml:space="preserve">The required DCAF components can be downloaded </w:t>
-      </w:r>
-      <w:bookmarkStart w:id="0" w:name="_GoBack"/>
-      <w:bookmarkEnd w:id="0"/>
-      <w:r>
-        <w:rPr>
-          <w:lang w:val="en-US"/>
-        </w:rPr>
-        <w:t>and installed from the LabVIEW Tools Network Repository through VI Package Manager.</w:t>
+        <w:t>The required DCAF components can be downloaded and installed from the LabVIEW Tools Network Repository through VI Package Manager.</w:t>
       </w:r>
     </w:p>
     <w:p>
@@ -217,28 +209,23 @@
         </w:rPr>
       </w:pPr>
       <w:r>
-        <w:rPr>
-          <w:lang w:val="en-DE"/>
-        </w:rPr>
         <w:t xml:space="preserve">Copyright </w:t>
       </w:r>
       <w:r>
         <w:rPr>
           <w:lang w:val="en-US"/>
         </w:rPr>
-        <w:t>2018 Data Ahead GmbH</w:t>
-      </w:r>
-    </w:p>
-    <w:p>
-      <w:pPr>
-        <w:rPr>
-          <w:lang w:val="en-DE"/>
-        </w:rPr>
-      </w:pPr>
-      <w:r>
-        <w:rPr>
-          <w:lang w:val="en-DE"/>
-        </w:rPr>
+        <w:t xml:space="preserve">2018 Data Ahead </w:t>
+      </w:r>
+      <w:r>
+        <w:rPr>
+          <w:lang w:val="en-US"/>
+        </w:rPr>
+        <w:t>AG</w:t>
+      </w:r>
+    </w:p>
+    <w:p>
+      <w:r>
         <w:t>Licensed under the Apache License, Version 2.0 (the "License");</w:t>
       </w:r>
       <w:r>
@@ -248,9 +235,6 @@
         <w:t xml:space="preserve"> </w:t>
       </w:r>
       <w:r>
-        <w:rPr>
-          <w:lang w:val="en-DE"/>
-        </w:rPr>
         <w:t xml:space="preserve">you may not use </w:t>
       </w:r>
       <w:r>
@@ -260,48 +244,21 @@
         <w:t>this plugin</w:t>
       </w:r>
       <w:r>
-        <w:rPr>
-          <w:lang w:val="en-DE"/>
-        </w:rPr>
         <w:t xml:space="preserve"> except in compliance with the License.</w:t>
       </w:r>
     </w:p>
     <w:p>
-      <w:pPr>
-        <w:rPr>
-          <w:lang w:val="en-DE"/>
-        </w:rPr>
-      </w:pPr>
-      <w:r>
-        <w:rPr>
-          <w:lang w:val="en-DE"/>
-        </w:rPr>
+      <w:r>
         <w:t>You may obtain a copy of the License at</w:t>
       </w:r>
     </w:p>
     <w:p>
-      <w:pPr>
-        <w:rPr>
-          <w:lang w:val="en-DE"/>
-        </w:rPr>
-      </w:pPr>
-      <w:r>
-        <w:rPr>
-          <w:lang w:val="en-DE"/>
-        </w:rPr>
+      <w:r>
         <w:t xml:space="preserve">    http://www.apache.org/licenses/LICENSE-2.0</w:t>
       </w:r>
     </w:p>
     <w:p>
-      <w:pPr>
-        <w:rPr>
-          <w:lang w:val="en-DE"/>
-        </w:rPr>
-      </w:pPr>
-      <w:r>
-        <w:rPr>
-          <w:lang w:val="en-DE"/>
-        </w:rPr>
+      <w:r>
         <w:t>Unless required by applicable law or agreed to in writing, software</w:t>
       </w:r>
       <w:r>
@@ -311,9 +268,6 @@
         <w:t xml:space="preserve"> </w:t>
       </w:r>
       <w:r>
-        <w:rPr>
-          <w:lang w:val="en-DE"/>
-        </w:rPr>
         <w:t>distributed under the License is distributed on an "AS IS" BASIS,</w:t>
       </w:r>
       <w:r>
@@ -323,9 +277,6 @@
         <w:t xml:space="preserve"> </w:t>
       </w:r>
       <w:r>
-        <w:rPr>
-          <w:lang w:val="en-DE"/>
-        </w:rPr>
         <w:t>WITHOUT WARRANTIES OR CONDITIONS OF ANY KIND, either express or implied.</w:t>
       </w:r>
       <w:r>
@@ -335,9 +286,6 @@
         <w:t xml:space="preserve"> </w:t>
       </w:r>
       <w:r>
-        <w:rPr>
-          <w:lang w:val="en-DE"/>
-        </w:rPr>
         <w:t>See the License for the specific language governing permissions and</w:t>
       </w:r>
       <w:r>
@@ -347,9 +295,6 @@
         <w:t xml:space="preserve"> </w:t>
       </w:r>
       <w:r>
-        <w:rPr>
-          <w:lang w:val="en-DE"/>
-        </w:rPr>
         <w:t>limitations under the License.</w:t>
       </w:r>
     </w:p>
@@ -363,9 +308,21 @@
         <w:rPr>
           <w:lang w:val="en-US"/>
         </w:rPr>
-        <w:t xml:space="preserve">Data Ahead GmbH will not provide any support for this plug-in as it is distributed free of charge. Support for DCAF can be found on the NI Discussion Forums at: </w:t>
-      </w:r>
-      <w:hyperlink r:id="rId6" w:history="1">
+        <w:t xml:space="preserve">Data Ahead </w:t>
+      </w:r>
+      <w:r>
+        <w:rPr>
+          <w:lang w:val="en-US"/>
+        </w:rPr>
+        <w:t>AG</w:t>
+      </w:r>
+      <w:r>
+        <w:rPr>
+          <w:lang w:val="en-US"/>
+        </w:rPr>
+        <w:t xml:space="preserve"> will not provide any support for this plug-in as it is distributed free of charge. Support for DCAF can be found on the NI Discussion Forums at: </w:t>
+      </w:r>
+      <w:hyperlink r:id="rId7" w:history="1">
         <w:r>
           <w:rPr>
             <w:rStyle w:val="Hyperlink"/>
@@ -393,6 +350,8 @@
         </w:rPr>
         <w:br w:type="page"/>
       </w:r>
+      <w:bookmarkStart w:id="0" w:name="_GoBack"/>
+      <w:bookmarkEnd w:id="0"/>
     </w:p>
     <w:p>
       <w:pPr>
@@ -511,7 +470,7 @@
                     <pic:cNvPicPr/>
                   </pic:nvPicPr>
                   <pic:blipFill>
-                    <a:blip r:embed="rId7"/>
+                    <a:blip r:embed="rId8"/>
                     <a:stretch>
                       <a:fillRect/>
                     </a:stretch>
@@ -567,7 +526,21 @@
           <w:i/>
           <w:lang w:val="en-US"/>
         </w:rPr>
-        <w:t xml:space="preserve"> \&lt;LabVIEW&gt;\vi.lib\Data Ahead GmbH\DCAF\E2E Tag Exchange Module</w:t>
+        <w:t xml:space="preserve"> \&lt;LabVIEW&gt;\vi.lib\Data Ahead </w:t>
+      </w:r>
+      <w:r>
+        <w:rPr>
+          <w:i/>
+          <w:lang w:val="en-US"/>
+        </w:rPr>
+        <w:t>AG</w:t>
+      </w:r>
+      <w:r>
+        <w:rPr>
+          <w:i/>
+          <w:lang w:val="en-US"/>
+        </w:rPr>
+        <w:t>\DCAF\E2E Tag Exchange Module</w:t>
       </w:r>
       <w:r>
         <w:rPr>
@@ -615,7 +588,7 @@
                     <pic:cNvPicPr/>
                   </pic:nvPicPr>
                   <pic:blipFill>
-                    <a:blip r:embed="rId8"/>
+                    <a:blip r:embed="rId9"/>
                     <a:stretch>
                       <a:fillRect/>
                     </a:stretch>
@@ -764,7 +737,7 @@
                     <pic:cNvPicPr/>
                   </pic:nvPicPr>
                   <pic:blipFill>
-                    <a:blip r:embed="rId9"/>
+                    <a:blip r:embed="rId10"/>
                     <a:stretch>
                       <a:fillRect/>
                     </a:stretch>
@@ -885,7 +858,7 @@
                     <pic:cNvPicPr/>
                   </pic:nvPicPr>
                   <pic:blipFill>
-                    <a:blip r:embed="rId10"/>
+                    <a:blip r:embed="rId11"/>
                     <a:stretch>
                       <a:fillRect/>
                     </a:stretch>
@@ -1238,7 +1211,7 @@
                     <pic:cNvPicPr/>
                   </pic:nvPicPr>
                   <pic:blipFill>
-                    <a:blip r:embed="rId11"/>
+                    <a:blip r:embed="rId12"/>
                     <a:stretch>
                       <a:fillRect/>
                     </a:stretch>
@@ -1456,7 +1429,7 @@
                     <pic:cNvPicPr/>
                   </pic:nvPicPr>
                   <pic:blipFill>
-                    <a:blip r:embed="rId12"/>
+                    <a:blip r:embed="rId13"/>
                     <a:stretch>
                       <a:fillRect/>
                     </a:stretch>
@@ -1591,7 +1564,7 @@
                     <pic:cNvPicPr/>
                   </pic:nvPicPr>
                   <pic:blipFill>
-                    <a:blip r:embed="rId13"/>
+                    <a:blip r:embed="rId14"/>
                     <a:stretch>
                       <a:fillRect/>
                     </a:stretch>
@@ -1737,7 +1710,7 @@
                     <pic:cNvPicPr/>
                   </pic:nvPicPr>
                   <pic:blipFill>
-                    <a:blip r:embed="rId13"/>
+                    <a:blip r:embed="rId14"/>
                     <a:stretch>
                       <a:fillRect/>
                     </a:stretch>
@@ -1872,7 +1845,7 @@
                     <pic:cNvPicPr/>
                   </pic:nvPicPr>
                   <pic:blipFill>
-                    <a:blip r:embed="rId14"/>
+                    <a:blip r:embed="rId15"/>
                     <a:stretch>
                       <a:fillRect/>
                     </a:stretch>
@@ -2006,7 +1979,7 @@
                     <pic:cNvPicPr/>
                   </pic:nvPicPr>
                   <pic:blipFill>
-                    <a:blip r:embed="rId15"/>
+                    <a:blip r:embed="rId16"/>
                     <a:stretch>
                       <a:fillRect/>
                     </a:stretch>
@@ -2242,67 +2215,6 @@
                     <pic:cNvPicPr/>
                   </pic:nvPicPr>
                   <pic:blipFill>
-                    <a:blip r:embed="rId16"/>
-                    <a:stretch>
-                      <a:fillRect/>
-                    </a:stretch>
-                  </pic:blipFill>
-                  <pic:spPr>
-                    <a:xfrm>
-                      <a:off x="0" y="0"/>
-                      <a:ext cx="5731510" cy="2955290"/>
-                    </a:xfrm>
-                    <a:prstGeom prst="rect">
-                      <a:avLst/>
-                    </a:prstGeom>
-                  </pic:spPr>
-                </pic:pic>
-              </a:graphicData>
-            </a:graphic>
-          </wp:inline>
-        </w:drawing>
-      </w:r>
-    </w:p>
-    <w:p>
-      <w:pPr>
-        <w:pStyle w:val="Heading3"/>
-        <w:rPr>
-          <w:lang w:val="en-US"/>
-        </w:rPr>
-      </w:pPr>
-      <w:r>
-        <w:rPr>
-          <w:lang w:val="en-US"/>
-        </w:rPr>
-        <w:t>UDP Configuration</w:t>
-      </w:r>
-    </w:p>
-    <w:p>
-      <w:pPr>
-        <w:rPr>
-          <w:lang w:val="en-US"/>
-        </w:rPr>
-      </w:pPr>
-      <w:r>
-        <w:rPr>
-          <w:noProof/>
-        </w:rPr>
-        <w:drawing>
-          <wp:inline distT="0" distB="0" distL="0" distR="0" wp14:anchorId="4392BEEB" wp14:editId="2ECC98E9">
-            <wp:extent cx="5731510" cy="2955290"/>
-            <wp:effectExtent l="0" t="0" r="2540" b="0"/>
-            <wp:docPr id="23" name="Picture 23"/>
-            <wp:cNvGraphicFramePr>
-              <a:graphicFrameLocks xmlns:a="http://schemas.openxmlformats.org/drawingml/2006/main" noChangeAspect="1"/>
-            </wp:cNvGraphicFramePr>
-            <a:graphic xmlns:a="http://schemas.openxmlformats.org/drawingml/2006/main">
-              <a:graphicData uri="http://schemas.openxmlformats.org/drawingml/2006/picture">
-                <pic:pic xmlns:pic="http://schemas.openxmlformats.org/drawingml/2006/picture">
-                  <pic:nvPicPr>
-                    <pic:cNvPr id="1" name=""/>
-                    <pic:cNvPicPr/>
-                  </pic:nvPicPr>
-                  <pic:blipFill>
                     <a:blip r:embed="rId17"/>
                     <a:stretch>
                       <a:fillRect/>
@@ -2326,277 +2238,20 @@
     </w:p>
     <w:p>
       <w:pPr>
-        <w:rPr>
-          <w:lang w:val="en-US"/>
-        </w:rPr>
-      </w:pPr>
-      <w:r>
-        <w:rPr>
-          <w:lang w:val="en-US"/>
-        </w:rPr>
-        <w:t>The UDP runtime implementation has the following specific configuration information:</w:t>
-      </w:r>
-    </w:p>
-    <w:p>
-      <w:pPr>
-        <w:pStyle w:val="ListParagraph"/>
-        <w:numPr>
-          <w:ilvl w:val="0"/>
-          <w:numId w:val="6"/>
-        </w:numPr>
-        <w:rPr>
-          <w:lang w:val="en-US"/>
-        </w:rPr>
-      </w:pPr>
-      <w:r>
-        <w:rPr>
-          <w:lang w:val="en-US"/>
-        </w:rPr>
-        <w:t>Output Configuration</w:t>
-      </w:r>
-    </w:p>
-    <w:p>
-      <w:pPr>
-        <w:pStyle w:val="ListParagraph"/>
-        <w:numPr>
-          <w:ilvl w:val="1"/>
-          <w:numId w:val="6"/>
-        </w:numPr>
-        <w:rPr>
-          <w:lang w:val="en-US"/>
-        </w:rPr>
-      </w:pPr>
-      <w:r>
-        <w:rPr>
-          <w:lang w:val="en-US"/>
-        </w:rPr>
-        <w:t>Address</w:t>
-      </w:r>
-      <w:r>
-        <w:rPr>
-          <w:lang w:val="en-US"/>
-        </w:rPr>
-        <w:t xml:space="preserve"> – The network address to write to</w:t>
-      </w:r>
-    </w:p>
-    <w:p>
-      <w:pPr>
-        <w:pStyle w:val="ListParagraph"/>
-        <w:numPr>
-          <w:ilvl w:val="1"/>
-          <w:numId w:val="6"/>
-        </w:numPr>
-        <w:rPr>
-          <w:lang w:val="en-US"/>
-        </w:rPr>
-      </w:pPr>
-      <w:r>
-        <w:rPr>
-          <w:lang w:val="en-US"/>
-        </w:rPr>
-        <w:t>Remote Port (write to)</w:t>
-      </w:r>
-      <w:r>
-        <w:rPr>
-          <w:lang w:val="en-US"/>
-        </w:rPr>
-        <w:t xml:space="preserve"> - The UDP port to write to</w:t>
-      </w:r>
-    </w:p>
-    <w:p>
-      <w:pPr>
-        <w:pStyle w:val="ListParagraph"/>
-        <w:numPr>
-          <w:ilvl w:val="1"/>
-          <w:numId w:val="6"/>
-        </w:numPr>
-        <w:rPr>
-          <w:lang w:val="en-US"/>
-        </w:rPr>
-      </w:pPr>
-      <w:r>
-        <w:rPr>
-          <w:lang w:val="en-US"/>
-        </w:rPr>
-        <w:t>Local Port (write from)</w:t>
-      </w:r>
-      <w:r>
-        <w:rPr>
-          <w:lang w:val="en-US"/>
-        </w:rPr>
-        <w:t xml:space="preserve"> – The UDP port to write from</w:t>
-      </w:r>
-    </w:p>
-    <w:p>
-      <w:pPr>
-        <w:pStyle w:val="ListParagraph"/>
-        <w:numPr>
-          <w:ilvl w:val="0"/>
-          <w:numId w:val="6"/>
-        </w:numPr>
-        <w:rPr>
-          <w:lang w:val="en-US"/>
-        </w:rPr>
-      </w:pPr>
-      <w:r>
-        <w:rPr>
-          <w:lang w:val="en-US"/>
-        </w:rPr>
-        <w:t>Input Configuration</w:t>
-      </w:r>
-    </w:p>
-    <w:p>
-      <w:pPr>
-        <w:pStyle w:val="ListParagraph"/>
-        <w:numPr>
-          <w:ilvl w:val="1"/>
-          <w:numId w:val="6"/>
-        </w:numPr>
-        <w:rPr>
-          <w:lang w:val="en-US"/>
-        </w:rPr>
-      </w:pPr>
-      <w:r>
-        <w:rPr>
-          <w:lang w:val="en-US"/>
-        </w:rPr>
-        <w:t>Address</w:t>
-      </w:r>
-      <w:r>
-        <w:rPr>
-          <w:lang w:val="en-US"/>
-        </w:rPr>
-        <w:t xml:space="preserve"> – Always localhost</w:t>
-      </w:r>
-    </w:p>
-    <w:p>
-      <w:pPr>
-        <w:pStyle w:val="ListParagraph"/>
-        <w:numPr>
-          <w:ilvl w:val="1"/>
-          <w:numId w:val="6"/>
-        </w:numPr>
-        <w:rPr>
-          <w:lang w:val="en-US"/>
-        </w:rPr>
-      </w:pPr>
-      <w:r>
-        <w:rPr>
-          <w:lang w:val="en-US"/>
-        </w:rPr>
-        <w:t>Local Port (read from)</w:t>
-      </w:r>
-      <w:r>
-        <w:rPr>
-          <w:lang w:val="en-US"/>
-        </w:rPr>
-        <w:t xml:space="preserve"> – The UDP port to read from</w:t>
-      </w:r>
-    </w:p>
-    <w:p>
-      <w:pPr>
-        <w:pStyle w:val="ListParagraph"/>
-        <w:numPr>
-          <w:ilvl w:val="1"/>
-          <w:numId w:val="6"/>
-        </w:numPr>
-        <w:rPr>
-          <w:lang w:val="en-US"/>
-        </w:rPr>
-      </w:pPr>
-      <w:r>
-        <w:rPr>
-          <w:lang w:val="en-US"/>
-        </w:rPr>
-        <w:t>Last Update Tag?</w:t>
-      </w:r>
-      <w:r>
-        <w:rPr>
-          <w:lang w:val="en-US"/>
-        </w:rPr>
-        <w:t xml:space="preserve"> – If selected a channel of type double will be created. Use the corresponding </w:t>
-      </w:r>
-      <w:r>
-        <w:rPr>
-          <w:lang w:val="en-US"/>
-        </w:rPr>
-        <w:t>drop-down</w:t>
-      </w:r>
-      <w:r>
-        <w:rPr>
-          <w:lang w:val="en-US"/>
-        </w:rPr>
-        <w:t xml:space="preserve"> selector to map a tag to the channel. The channel </w:t>
-      </w:r>
-      <w:r>
-        <w:rPr>
-          <w:lang w:val="en-US"/>
-        </w:rPr>
-        <w:lastRenderedPageBreak/>
-        <w:t xml:space="preserve">contains a timestamp with the last successful read time. </w:t>
-      </w:r>
-      <w:r>
-        <w:rPr>
-          <w:lang w:val="en-US"/>
-        </w:rPr>
-        <w:t>The generate button will create and map a tag to the channel</w:t>
-      </w:r>
-    </w:p>
-    <w:p>
-      <w:pPr>
-        <w:pStyle w:val="ListParagraph"/>
-        <w:numPr>
-          <w:ilvl w:val="1"/>
-          <w:numId w:val="6"/>
-        </w:numPr>
-        <w:rPr>
-          <w:lang w:val="en-US"/>
-        </w:rPr>
-      </w:pPr>
-      <w:r>
-        <w:rPr>
-          <w:lang w:val="en-US"/>
-        </w:rPr>
-        <w:t>Estimated Total Array/String Size (bytes)</w:t>
-      </w:r>
-      <w:r>
-        <w:rPr>
-          <w:lang w:val="en-US"/>
-        </w:rPr>
-        <w:t xml:space="preserve"> – This input will be available if the tags from the external engine contain data types of dynamic sizes (Strings and Arrays). The UDP runtime component will attempt to read a packet from the input port with a max size determined by the size of the statically sized tags, the packet he</w:t>
-      </w:r>
-      <w:r>
-        <w:rPr>
-          <w:lang w:val="en-US"/>
-        </w:rPr>
-        <w:t>ader</w:t>
-      </w:r>
-      <w:r>
-        <w:rPr>
-          <w:lang w:val="en-US"/>
-        </w:rPr>
-        <w:t xml:space="preserve">, and the value contained in this input plus </w:t>
-      </w:r>
-      <w:r>
-        <w:rPr>
-          <w:lang w:val="en-US"/>
-        </w:rPr>
-        <w:t>a small buffer</w:t>
-      </w:r>
-    </w:p>
-    <w:p>
-      <w:pPr>
-        <w:pStyle w:val="ListParagraph"/>
-        <w:ind w:left="1440"/>
-        <w:rPr>
-          <w:lang w:val="en-US"/>
-        </w:rPr>
-      </w:pPr>
-    </w:p>
-    <w:p>
-      <w:pPr>
-        <w:pStyle w:val="ListParagraph"/>
-        <w:ind w:left="1440"/>
+        <w:pStyle w:val="Heading3"/>
+        <w:rPr>
+          <w:lang w:val="en-US"/>
+        </w:rPr>
+      </w:pPr>
+      <w:r>
+        <w:rPr>
+          <w:lang w:val="en-US"/>
+        </w:rPr>
+        <w:t>UDP Configuration</w:t>
+      </w:r>
+    </w:p>
+    <w:p>
+      <w:pPr>
         <w:rPr>
           <w:lang w:val="en-US"/>
         </w:rPr>
@@ -2606,10 +2261,10 @@
           <w:noProof/>
         </w:rPr>
         <w:drawing>
-          <wp:inline distT="0" distB="0" distL="0" distR="0" wp14:anchorId="64948660" wp14:editId="30F3F0DC">
-            <wp:extent cx="3952875" cy="2257425"/>
-            <wp:effectExtent l="0" t="0" r="9525" b="9525"/>
-            <wp:docPr id="24" name="Picture 24"/>
+          <wp:inline distT="0" distB="0" distL="0" distR="0" wp14:anchorId="4392BEEB" wp14:editId="2ECC98E9">
+            <wp:extent cx="5731510" cy="2955290"/>
+            <wp:effectExtent l="0" t="0" r="2540" b="0"/>
+            <wp:docPr id="23" name="Picture 23"/>
             <wp:cNvGraphicFramePr>
               <a:graphicFrameLocks xmlns:a="http://schemas.openxmlformats.org/drawingml/2006/main" noChangeAspect="1"/>
             </wp:cNvGraphicFramePr>
@@ -2629,6 +2284,324 @@
                   <pic:spPr>
                     <a:xfrm>
                       <a:off x="0" y="0"/>
+                      <a:ext cx="5731510" cy="2955290"/>
+                    </a:xfrm>
+                    <a:prstGeom prst="rect">
+                      <a:avLst/>
+                    </a:prstGeom>
+                  </pic:spPr>
+                </pic:pic>
+              </a:graphicData>
+            </a:graphic>
+          </wp:inline>
+        </w:drawing>
+      </w:r>
+    </w:p>
+    <w:p>
+      <w:pPr>
+        <w:rPr>
+          <w:lang w:val="en-US"/>
+        </w:rPr>
+      </w:pPr>
+      <w:r>
+        <w:rPr>
+          <w:lang w:val="en-US"/>
+        </w:rPr>
+        <w:t>The UDP runtime implementation has the following specific configuration information:</w:t>
+      </w:r>
+    </w:p>
+    <w:p>
+      <w:pPr>
+        <w:pStyle w:val="ListParagraph"/>
+        <w:numPr>
+          <w:ilvl w:val="0"/>
+          <w:numId w:val="6"/>
+        </w:numPr>
+        <w:rPr>
+          <w:lang w:val="en-US"/>
+        </w:rPr>
+      </w:pPr>
+      <w:r>
+        <w:rPr>
+          <w:lang w:val="en-US"/>
+        </w:rPr>
+        <w:t>Output Configuration</w:t>
+      </w:r>
+    </w:p>
+    <w:p>
+      <w:pPr>
+        <w:pStyle w:val="ListParagraph"/>
+        <w:numPr>
+          <w:ilvl w:val="1"/>
+          <w:numId w:val="6"/>
+        </w:numPr>
+        <w:rPr>
+          <w:lang w:val="en-US"/>
+        </w:rPr>
+      </w:pPr>
+      <w:r>
+        <w:rPr>
+          <w:lang w:val="en-US"/>
+        </w:rPr>
+        <w:t>Address</w:t>
+      </w:r>
+      <w:r>
+        <w:rPr>
+          <w:lang w:val="en-US"/>
+        </w:rPr>
+        <w:t xml:space="preserve"> – The network address to write to</w:t>
+      </w:r>
+    </w:p>
+    <w:p>
+      <w:pPr>
+        <w:pStyle w:val="ListParagraph"/>
+        <w:numPr>
+          <w:ilvl w:val="1"/>
+          <w:numId w:val="6"/>
+        </w:numPr>
+        <w:rPr>
+          <w:lang w:val="en-US"/>
+        </w:rPr>
+      </w:pPr>
+      <w:r>
+        <w:rPr>
+          <w:lang w:val="en-US"/>
+        </w:rPr>
+        <w:t>Remote Port (write to)</w:t>
+      </w:r>
+      <w:r>
+        <w:rPr>
+          <w:lang w:val="en-US"/>
+        </w:rPr>
+        <w:t xml:space="preserve"> - The UDP port to write to</w:t>
+      </w:r>
+    </w:p>
+    <w:p>
+      <w:pPr>
+        <w:pStyle w:val="ListParagraph"/>
+        <w:numPr>
+          <w:ilvl w:val="1"/>
+          <w:numId w:val="6"/>
+        </w:numPr>
+        <w:rPr>
+          <w:lang w:val="en-US"/>
+        </w:rPr>
+      </w:pPr>
+      <w:r>
+        <w:rPr>
+          <w:lang w:val="en-US"/>
+        </w:rPr>
+        <w:t>Local Port (write from)</w:t>
+      </w:r>
+      <w:r>
+        <w:rPr>
+          <w:lang w:val="en-US"/>
+        </w:rPr>
+        <w:t xml:space="preserve"> – The UDP port to write from</w:t>
+      </w:r>
+    </w:p>
+    <w:p>
+      <w:pPr>
+        <w:pStyle w:val="ListParagraph"/>
+        <w:numPr>
+          <w:ilvl w:val="0"/>
+          <w:numId w:val="6"/>
+        </w:numPr>
+        <w:rPr>
+          <w:lang w:val="en-US"/>
+        </w:rPr>
+      </w:pPr>
+      <w:r>
+        <w:rPr>
+          <w:lang w:val="en-US"/>
+        </w:rPr>
+        <w:t>Input Configuration</w:t>
+      </w:r>
+    </w:p>
+    <w:p>
+      <w:pPr>
+        <w:pStyle w:val="ListParagraph"/>
+        <w:numPr>
+          <w:ilvl w:val="1"/>
+          <w:numId w:val="6"/>
+        </w:numPr>
+        <w:rPr>
+          <w:lang w:val="en-US"/>
+        </w:rPr>
+      </w:pPr>
+      <w:r>
+        <w:rPr>
+          <w:lang w:val="en-US"/>
+        </w:rPr>
+        <w:t>Address</w:t>
+      </w:r>
+      <w:r>
+        <w:rPr>
+          <w:lang w:val="en-US"/>
+        </w:rPr>
+        <w:t xml:space="preserve"> – Always localhost</w:t>
+      </w:r>
+    </w:p>
+    <w:p>
+      <w:pPr>
+        <w:pStyle w:val="ListParagraph"/>
+        <w:numPr>
+          <w:ilvl w:val="1"/>
+          <w:numId w:val="6"/>
+        </w:numPr>
+        <w:rPr>
+          <w:lang w:val="en-US"/>
+        </w:rPr>
+      </w:pPr>
+      <w:r>
+        <w:rPr>
+          <w:lang w:val="en-US"/>
+        </w:rPr>
+        <w:t>Local Port (read from)</w:t>
+      </w:r>
+      <w:r>
+        <w:rPr>
+          <w:lang w:val="en-US"/>
+        </w:rPr>
+        <w:t xml:space="preserve"> – The UDP port to read from</w:t>
+      </w:r>
+    </w:p>
+    <w:p>
+      <w:pPr>
+        <w:pStyle w:val="ListParagraph"/>
+        <w:numPr>
+          <w:ilvl w:val="1"/>
+          <w:numId w:val="6"/>
+        </w:numPr>
+        <w:rPr>
+          <w:lang w:val="en-US"/>
+        </w:rPr>
+      </w:pPr>
+      <w:r>
+        <w:rPr>
+          <w:lang w:val="en-US"/>
+        </w:rPr>
+        <w:t>Last Update Tag?</w:t>
+      </w:r>
+      <w:r>
+        <w:rPr>
+          <w:lang w:val="en-US"/>
+        </w:rPr>
+        <w:t xml:space="preserve"> – If selected a channel of type double will be created. Use the corresponding </w:t>
+      </w:r>
+      <w:r>
+        <w:rPr>
+          <w:lang w:val="en-US"/>
+        </w:rPr>
+        <w:t>drop-down</w:t>
+      </w:r>
+      <w:r>
+        <w:rPr>
+          <w:lang w:val="en-US"/>
+        </w:rPr>
+        <w:t xml:space="preserve"> selector to map a tag to the channel. The channel </w:t>
+      </w:r>
+      <w:r>
+        <w:rPr>
+          <w:lang w:val="en-US"/>
+        </w:rPr>
+        <w:lastRenderedPageBreak/>
+        <w:t xml:space="preserve">contains a timestamp with the last successful read time. </w:t>
+      </w:r>
+      <w:r>
+        <w:rPr>
+          <w:lang w:val="en-US"/>
+        </w:rPr>
+        <w:t>The generate button will create and map a tag to the channel</w:t>
+      </w:r>
+    </w:p>
+    <w:p>
+      <w:pPr>
+        <w:pStyle w:val="ListParagraph"/>
+        <w:numPr>
+          <w:ilvl w:val="1"/>
+          <w:numId w:val="6"/>
+        </w:numPr>
+        <w:rPr>
+          <w:lang w:val="en-US"/>
+        </w:rPr>
+      </w:pPr>
+      <w:r>
+        <w:rPr>
+          <w:lang w:val="en-US"/>
+        </w:rPr>
+        <w:t>Estimated Total Array/String Size (bytes)</w:t>
+      </w:r>
+      <w:r>
+        <w:rPr>
+          <w:lang w:val="en-US"/>
+        </w:rPr>
+        <w:t xml:space="preserve"> – This input will be available if the tags from the external engine contain data types of dynamic sizes (Strings and Arrays). The UDP runtime component will attempt to read a packet from the input port with a max size determined by the size of the statically sized tags, the packet he</w:t>
+      </w:r>
+      <w:r>
+        <w:rPr>
+          <w:lang w:val="en-US"/>
+        </w:rPr>
+        <w:t>ader</w:t>
+      </w:r>
+      <w:r>
+        <w:rPr>
+          <w:lang w:val="en-US"/>
+        </w:rPr>
+        <w:t xml:space="preserve">, and the value contained in this input plus </w:t>
+      </w:r>
+      <w:r>
+        <w:rPr>
+          <w:lang w:val="en-US"/>
+        </w:rPr>
+        <w:t>a small buffer</w:t>
+      </w:r>
+    </w:p>
+    <w:p>
+      <w:pPr>
+        <w:pStyle w:val="ListParagraph"/>
+        <w:ind w:left="1440"/>
+        <w:rPr>
+          <w:lang w:val="en-US"/>
+        </w:rPr>
+      </w:pPr>
+    </w:p>
+    <w:p>
+      <w:pPr>
+        <w:pStyle w:val="ListParagraph"/>
+        <w:ind w:left="1440"/>
+        <w:rPr>
+          <w:lang w:val="en-US"/>
+        </w:rPr>
+      </w:pPr>
+      <w:r>
+        <w:rPr>
+          <w:noProof/>
+        </w:rPr>
+        <w:drawing>
+          <wp:inline distT="0" distB="0" distL="0" distR="0" wp14:anchorId="64948660" wp14:editId="30F3F0DC">
+            <wp:extent cx="3952875" cy="2257425"/>
+            <wp:effectExtent l="0" t="0" r="9525" b="9525"/>
+            <wp:docPr id="24" name="Picture 24"/>
+            <wp:cNvGraphicFramePr>
+              <a:graphicFrameLocks xmlns:a="http://schemas.openxmlformats.org/drawingml/2006/main" noChangeAspect="1"/>
+            </wp:cNvGraphicFramePr>
+            <a:graphic xmlns:a="http://schemas.openxmlformats.org/drawingml/2006/main">
+              <a:graphicData uri="http://schemas.openxmlformats.org/drawingml/2006/picture">
+                <pic:pic xmlns:pic="http://schemas.openxmlformats.org/drawingml/2006/picture">
+                  <pic:nvPicPr>
+                    <pic:cNvPr id="1" name=""/>
+                    <pic:cNvPicPr/>
+                  </pic:nvPicPr>
+                  <pic:blipFill>
+                    <a:blip r:embed="rId19"/>
+                    <a:stretch>
+                      <a:fillRect/>
+                    </a:stretch>
+                  </pic:blipFill>
+                  <pic:spPr>
+                    <a:xfrm>
+                      <a:off x="0" y="0"/>
                       <a:ext cx="3952875" cy="2257425"/>
                     </a:xfrm>
                     <a:prstGeom prst="rect">
@@ -2775,7 +2748,19 @@
         <w:rPr>
           <w:lang w:val="en-US"/>
         </w:rPr>
-        <w:t>Data Ahead GmbH\DCAF\E2E Tag Exchange Module</w:t>
+        <w:t xml:space="preserve">Data Ahead </w:t>
+      </w:r>
+      <w:r>
+        <w:rPr>
+          <w:lang w:val="en-US"/>
+        </w:rPr>
+        <w:t>AG</w:t>
+      </w:r>
+      <w:r>
+        <w:rPr>
+          <w:lang w:val="en-US"/>
+        </w:rPr>
+        <w:t>\DCAF\E2E Tag Exchange Module</w:t>
       </w:r>
       <w:r>
         <w:rPr>
@@ -2825,7 +2810,7 @@
         </w:rPr>
         <w:t xml:space="preserve">Fork or Clone the source from GitHub: </w:t>
       </w:r>
-      <w:hyperlink r:id="rId19" w:history="1">
+      <w:hyperlink r:id="rId20" w:history="1">
         <w:r>
           <w:rPr>
             <w:rStyle w:val="Hyperlink"/>
@@ -3023,80 +3008,6 @@
             <wp:extent cx="3562350" cy="4133850"/>
             <wp:effectExtent l="0" t="0" r="0" b="0"/>
             <wp:docPr id="25" name="Picture 25"/>
-            <wp:cNvGraphicFramePr>
-              <a:graphicFrameLocks xmlns:a="http://schemas.openxmlformats.org/drawingml/2006/main" noChangeAspect="1"/>
-            </wp:cNvGraphicFramePr>
-            <a:graphic xmlns:a="http://schemas.openxmlformats.org/drawingml/2006/main">
-              <a:graphicData uri="http://schemas.openxmlformats.org/drawingml/2006/picture">
-                <pic:pic xmlns:pic="http://schemas.openxmlformats.org/drawingml/2006/picture">
-                  <pic:nvPicPr>
-                    <pic:cNvPr id="1" name=""/>
-                    <pic:cNvPicPr/>
-                  </pic:nvPicPr>
-                  <pic:blipFill>
-                    <a:blip r:embed="rId20"/>
-                    <a:stretch>
-                      <a:fillRect/>
-                    </a:stretch>
-                  </pic:blipFill>
-                  <pic:spPr>
-                    <a:xfrm>
-                      <a:off x="0" y="0"/>
-                      <a:ext cx="3562350" cy="4133850"/>
-                    </a:xfrm>
-                    <a:prstGeom prst="rect">
-                      <a:avLst/>
-                    </a:prstGeom>
-                  </pic:spPr>
-                </pic:pic>
-              </a:graphicData>
-            </a:graphic>
-          </wp:inline>
-        </w:drawing>
-      </w:r>
-    </w:p>
-    <w:p>
-      <w:pPr>
-        <w:rPr>
-          <w:lang w:val="en-US"/>
-        </w:rPr>
-      </w:pPr>
-      <w:r>
-        <w:rPr>
-          <w:lang w:val="en-US"/>
-        </w:rPr>
-        <w:t>After applying changes to the type definition</w:t>
-      </w:r>
-      <w:r>
-        <w:rPr>
-          <w:lang w:val="en-US"/>
-        </w:rPr>
-        <w:t xml:space="preserve">, the following configuration class methods need to be edited: </w:t>
-      </w:r>
-    </w:p>
-    <w:p>
-      <w:pPr>
-        <w:rPr>
-          <w:lang w:val="en-US"/>
-        </w:rPr>
-      </w:pPr>
-    </w:p>
-    <w:p>
-      <w:pPr>
-        <w:jc w:val="center"/>
-        <w:rPr>
-          <w:lang w:val="en-US"/>
-        </w:rPr>
-      </w:pPr>
-      <w:r>
-        <w:rPr>
-          <w:noProof/>
-        </w:rPr>
-        <w:drawing>
-          <wp:inline distT="0" distB="0" distL="0" distR="0" wp14:anchorId="14515A87" wp14:editId="100ABC65">
-            <wp:extent cx="4752975" cy="609600"/>
-            <wp:effectExtent l="0" t="0" r="9525" b="0"/>
-            <wp:docPr id="26" name="Picture 26"/>
             <wp:cNvGraphicFramePr>
               <a:graphicFrameLocks xmlns:a="http://schemas.openxmlformats.org/drawingml/2006/main" noChangeAspect="1"/>
             </wp:cNvGraphicFramePr>
@@ -3116,7 +3027,7 @@
                   <pic:spPr>
                     <a:xfrm>
                       <a:off x="0" y="0"/>
-                      <a:ext cx="4752975" cy="609600"/>
+                      <a:ext cx="3562350" cy="4133850"/>
                     </a:xfrm>
                     <a:prstGeom prst="rect">
                       <a:avLst/>
@@ -3131,44 +3042,34 @@
     </w:p>
     <w:p>
       <w:pPr>
+        <w:rPr>
+          <w:lang w:val="en-US"/>
+        </w:rPr>
+      </w:pPr>
+      <w:r>
+        <w:rPr>
+          <w:lang w:val="en-US"/>
+        </w:rPr>
+        <w:t>After applying changes to the type definition</w:t>
+      </w:r>
+      <w:r>
+        <w:rPr>
+          <w:lang w:val="en-US"/>
+        </w:rPr>
+        <w:t xml:space="preserve">, the following configuration class methods need to be edited: </w:t>
+      </w:r>
+    </w:p>
+    <w:p>
+      <w:pPr>
+        <w:rPr>
+          <w:lang w:val="en-US"/>
+        </w:rPr>
+      </w:pPr>
+    </w:p>
+    <w:p>
+      <w:pPr>
         <w:jc w:val="center"/>
         <w:rPr>
-          <w:b/>
-          <w:lang w:val="en-US"/>
-        </w:rPr>
-      </w:pPr>
-      <w:r>
-        <w:rPr>
-          <w:b/>
-          <w:lang w:val="en-US"/>
-        </w:rPr>
-        <w:t>get</w:t>
-      </w:r>
-      <w:r>
-        <w:rPr>
-          <w:b/>
-          <w:lang w:val="en-US"/>
-        </w:rPr>
-        <w:t xml:space="preserve"> supported types.vi</w:t>
-      </w:r>
-    </w:p>
-    <w:p>
-      <w:pPr>
-        <w:rPr>
-          <w:lang w:val="en-US"/>
-        </w:rPr>
-      </w:pPr>
-      <w:r>
-        <w:rPr>
-          <w:lang w:val="en-US"/>
-        </w:rPr>
-        <w:t>Provides an array of the data types that is supported by the current runtime implementation.</w:t>
-      </w:r>
-    </w:p>
-    <w:p>
-      <w:pPr>
-        <w:jc w:val="center"/>
-        <w:rPr>
           <w:lang w:val="en-US"/>
         </w:rPr>
       </w:pPr>
@@ -3177,10 +3078,10 @@
           <w:noProof/>
         </w:rPr>
         <w:drawing>
-          <wp:inline distT="0" distB="0" distL="0" distR="0" wp14:anchorId="16610DD4" wp14:editId="245C36AA">
-            <wp:extent cx="3762375" cy="619125"/>
-            <wp:effectExtent l="0" t="0" r="9525" b="9525"/>
-            <wp:docPr id="27" name="Picture 27"/>
+          <wp:inline distT="0" distB="0" distL="0" distR="0" wp14:anchorId="14515A87" wp14:editId="100ABC65">
+            <wp:extent cx="4752975" cy="609600"/>
+            <wp:effectExtent l="0" t="0" r="9525" b="0"/>
+            <wp:docPr id="26" name="Picture 26"/>
             <wp:cNvGraphicFramePr>
               <a:graphicFrameLocks xmlns:a="http://schemas.openxmlformats.org/drawingml/2006/main" noChangeAspect="1"/>
             </wp:cNvGraphicFramePr>
@@ -3200,7 +3101,7 @@
                   <pic:spPr>
                     <a:xfrm>
                       <a:off x="0" y="0"/>
-                      <a:ext cx="3762375" cy="619125"/>
+                      <a:ext cx="4752975" cy="609600"/>
                     </a:xfrm>
                     <a:prstGeom prst="rect">
                       <a:avLst/>
@@ -3226,20 +3127,27 @@
           <w:b/>
           <w:lang w:val="en-US"/>
         </w:rPr>
-        <w:t>instance count allowed.vi</w:t>
-      </w:r>
-    </w:p>
-    <w:p>
-      <w:pPr>
-        <w:rPr>
-          <w:lang w:val="en-US"/>
-        </w:rPr>
-      </w:pPr>
-      <w:r>
-        <w:rPr>
-          <w:lang w:val="en-US"/>
-        </w:rPr>
-        <w:t>Provides the number of module instances allowed per engine based on the current runtime implementation. -1 corresponds to unlimited instances.</w:t>
+        <w:t>get</w:t>
+      </w:r>
+      <w:r>
+        <w:rPr>
+          <w:b/>
+          <w:lang w:val="en-US"/>
+        </w:rPr>
+        <w:t xml:space="preserve"> supported types.vi</w:t>
+      </w:r>
+    </w:p>
+    <w:p>
+      <w:pPr>
+        <w:rPr>
+          <w:lang w:val="en-US"/>
+        </w:rPr>
+      </w:pPr>
+      <w:r>
+        <w:rPr>
+          <w:lang w:val="en-US"/>
+        </w:rPr>
+        <w:t>Provides an array of the data types that is supported by the current runtime implementation.</w:t>
       </w:r>
     </w:p>
     <w:p>
@@ -3253,12 +3161,11 @@
         <w:rPr>
           <w:noProof/>
         </w:rPr>
-        <w:lastRenderedPageBreak/>
         <w:drawing>
-          <wp:inline distT="0" distB="0" distL="0" distR="0" wp14:anchorId="4B9871FF" wp14:editId="325A232C">
-            <wp:extent cx="3962400" cy="619125"/>
-            <wp:effectExtent l="0" t="0" r="0" b="9525"/>
-            <wp:docPr id="28" name="Picture 28"/>
+          <wp:inline distT="0" distB="0" distL="0" distR="0" wp14:anchorId="16610DD4" wp14:editId="245C36AA">
+            <wp:extent cx="3762375" cy="619125"/>
+            <wp:effectExtent l="0" t="0" r="9525" b="9525"/>
+            <wp:docPr id="27" name="Picture 27"/>
             <wp:cNvGraphicFramePr>
               <a:graphicFrameLocks xmlns:a="http://schemas.openxmlformats.org/drawingml/2006/main" noChangeAspect="1"/>
             </wp:cNvGraphicFramePr>
@@ -3278,7 +3185,7 @@
                   <pic:spPr>
                     <a:xfrm>
                       <a:off x="0" y="0"/>
-                      <a:ext cx="3962400" cy="619125"/>
+                      <a:ext cx="3762375" cy="619125"/>
                     </a:xfrm>
                     <a:prstGeom prst="rect">
                       <a:avLst/>
@@ -3304,20 +3211,20 @@
           <w:b/>
           <w:lang w:val="en-US"/>
         </w:rPr>
-        <w:t>Read Allowable Pairing Distances.vi</w:t>
-      </w:r>
-    </w:p>
-    <w:p>
-      <w:pPr>
-        <w:rPr>
-          <w:lang w:val="en-US"/>
-        </w:rPr>
-      </w:pPr>
-      <w:r>
-        <w:rPr>
-          <w:lang w:val="en-US"/>
-        </w:rPr>
-        <w:t>Provides an array of the pairing distances that are supported by the current runtime implementation. Acceptable values for each array element are 0, 1, and 2. 0 is an E2E module in the same engine, 1 is an E2E module in a different engine in the same target, and 2 is an E2E module in a different engine in a different target.</w:t>
+        <w:t>instance count allowed.vi</w:t>
+      </w:r>
+    </w:p>
+    <w:p>
+      <w:pPr>
+        <w:rPr>
+          <w:lang w:val="en-US"/>
+        </w:rPr>
+      </w:pPr>
+      <w:r>
+        <w:rPr>
+          <w:lang w:val="en-US"/>
+        </w:rPr>
+        <w:t>Provides the number of module instances allowed per engine based on the current runtime implementation. -1 corresponds to unlimited instances.</w:t>
       </w:r>
     </w:p>
     <w:p>
@@ -3331,11 +3238,12 @@
         <w:rPr>
           <w:noProof/>
         </w:rPr>
+        <w:lastRenderedPageBreak/>
         <w:drawing>
-          <wp:inline distT="0" distB="0" distL="0" distR="0" wp14:anchorId="7E2B16F2" wp14:editId="561C48A2">
-            <wp:extent cx="3676650" cy="466725"/>
+          <wp:inline distT="0" distB="0" distL="0" distR="0" wp14:anchorId="4B9871FF" wp14:editId="325A232C">
+            <wp:extent cx="3962400" cy="619125"/>
             <wp:effectExtent l="0" t="0" r="0" b="9525"/>
-            <wp:docPr id="29" name="Picture 29"/>
+            <wp:docPr id="28" name="Picture 28"/>
             <wp:cNvGraphicFramePr>
               <a:graphicFrameLocks xmlns:a="http://schemas.openxmlformats.org/drawingml/2006/main" noChangeAspect="1"/>
             </wp:cNvGraphicFramePr>
@@ -3355,7 +3263,7 @@
                   <pic:spPr>
                     <a:xfrm>
                       <a:off x="0" y="0"/>
-                      <a:ext cx="3676650" cy="466725"/>
+                      <a:ext cx="3962400" cy="619125"/>
                     </a:xfrm>
                     <a:prstGeom prst="rect">
                       <a:avLst/>
@@ -3381,26 +3289,20 @@
           <w:b/>
           <w:lang w:val="en-US"/>
         </w:rPr>
-        <w:t>get channels.vi</w:t>
-      </w:r>
-    </w:p>
-    <w:p>
-      <w:pPr>
-        <w:rPr>
-          <w:lang w:val="en-US"/>
-        </w:rPr>
-      </w:pPr>
-      <w:r>
-        <w:rPr>
-          <w:lang w:val="en-US"/>
-        </w:rPr>
-        <w:t>Returns an array of channels currently configured by the module. If your runtime implementation supports additional channels besides the tag exchange channels, add them here. See the UDP implementation for an example.</w:t>
-      </w:r>
-      <w:r>
-        <w:rPr>
-          <w:lang w:val="en-US"/>
-        </w:rPr>
-        <w:t xml:space="preserve"> Do not add any additional input or output channels as the channel sorting and tag exchange between modules may be incorrect.   </w:t>
+        <w:t>Read Allowable Pairing Distances.vi</w:t>
+      </w:r>
+    </w:p>
+    <w:p>
+      <w:pPr>
+        <w:rPr>
+          <w:lang w:val="en-US"/>
+        </w:rPr>
+      </w:pPr>
+      <w:r>
+        <w:rPr>
+          <w:lang w:val="en-US"/>
+        </w:rPr>
+        <w:t>Provides an array of the pairing distances that are supported by the current runtime implementation. Acceptable values for each array element are 0, 1, and 2. 0 is an E2E module in the same engine, 1 is an E2E module in a different engine in the same target, and 2 is an E2E module in a different engine in a different target.</w:t>
       </w:r>
     </w:p>
     <w:p>
@@ -3415,10 +3317,10 @@
           <w:noProof/>
         </w:rPr>
         <w:drawing>
-          <wp:inline distT="0" distB="0" distL="0" distR="0" wp14:anchorId="43AC729A" wp14:editId="49B54B45">
-            <wp:extent cx="3600450" cy="504825"/>
+          <wp:inline distT="0" distB="0" distL="0" distR="0" wp14:anchorId="7E2B16F2" wp14:editId="561C48A2">
+            <wp:extent cx="3676650" cy="466725"/>
             <wp:effectExtent l="0" t="0" r="0" b="9525"/>
-            <wp:docPr id="30" name="Picture 30"/>
+            <wp:docPr id="29" name="Picture 29"/>
             <wp:cNvGraphicFramePr>
               <a:graphicFrameLocks xmlns:a="http://schemas.openxmlformats.org/drawingml/2006/main" noChangeAspect="1"/>
             </wp:cNvGraphicFramePr>
@@ -3438,7 +3340,7 @@
                   <pic:spPr>
                     <a:xfrm>
                       <a:off x="0" y="0"/>
-                      <a:ext cx="3600450" cy="504825"/>
+                      <a:ext cx="3676650" cy="466725"/>
                     </a:xfrm>
                     <a:prstGeom prst="rect">
                       <a:avLst/>
@@ -3464,20 +3366,26 @@
           <w:b/>
           <w:lang w:val="en-US"/>
         </w:rPr>
-        <w:t>List Required Keys.vi</w:t>
-      </w:r>
-    </w:p>
-    <w:p>
-      <w:pPr>
-        <w:rPr>
-          <w:lang w:val="en-US"/>
-        </w:rPr>
-      </w:pPr>
-      <w:r>
-        <w:rPr>
-          <w:lang w:val="en-US"/>
-        </w:rPr>
-        <w:t>The E2E module uses key-value pairs to store runtime implementation specific configuration. If your runtime implementation has additional configuration information, add the keys and initial values here. Use the “Read Key.vi” and “Write Key.vi” methods in the E2E configuration class to access the key-value pairs.</w:t>
+        <w:t>get channels.vi</w:t>
+      </w:r>
+    </w:p>
+    <w:p>
+      <w:pPr>
+        <w:rPr>
+          <w:lang w:val="en-US"/>
+        </w:rPr>
+      </w:pPr>
+      <w:r>
+        <w:rPr>
+          <w:lang w:val="en-US"/>
+        </w:rPr>
+        <w:t>Returns an array of channels currently configured by the module. If your runtime implementation supports additional channels besides the tag exchange channels, add them here. See the UDP implementation for an example.</w:t>
+      </w:r>
+      <w:r>
+        <w:rPr>
+          <w:lang w:val="en-US"/>
+        </w:rPr>
+        <w:t xml:space="preserve"> Do not add any additional input or output channels as the channel sorting and tag exchange between modules may be incorrect.   </w:t>
       </w:r>
     </w:p>
     <w:p>
@@ -3492,10 +3400,10 @@
           <w:noProof/>
         </w:rPr>
         <w:drawing>
-          <wp:inline distT="0" distB="0" distL="0" distR="0" wp14:anchorId="77329B2F" wp14:editId="6B7860B8">
-            <wp:extent cx="4714875" cy="561975"/>
-            <wp:effectExtent l="0" t="0" r="9525" b="9525"/>
-            <wp:docPr id="31" name="Picture 31"/>
+          <wp:inline distT="0" distB="0" distL="0" distR="0" wp14:anchorId="43AC729A" wp14:editId="49B54B45">
+            <wp:extent cx="3600450" cy="504825"/>
+            <wp:effectExtent l="0" t="0" r="0" b="9525"/>
+            <wp:docPr id="30" name="Picture 30"/>
             <wp:cNvGraphicFramePr>
               <a:graphicFrameLocks xmlns:a="http://schemas.openxmlformats.org/drawingml/2006/main" noChangeAspect="1"/>
             </wp:cNvGraphicFramePr>
@@ -3515,7 +3423,7 @@
                   <pic:spPr>
                     <a:xfrm>
                       <a:off x="0" y="0"/>
-                      <a:ext cx="4714875" cy="561975"/>
+                      <a:ext cx="3600450" cy="504825"/>
                     </a:xfrm>
                     <a:prstGeom prst="rect">
                       <a:avLst/>
@@ -3541,88 +3449,26 @@
           <w:b/>
           <w:lang w:val="en-US"/>
         </w:rPr>
-        <w:t>execution class name.vi</w:t>
-      </w:r>
-    </w:p>
-    <w:p>
-      <w:pPr>
-        <w:rPr>
-          <w:lang w:val="en-US"/>
-        </w:rPr>
-      </w:pPr>
-      <w:r>
-        <w:rPr>
-          <w:lang w:val="en-US"/>
-        </w:rPr>
-        <w:t xml:space="preserve">Returns the class name of the runtime component for the current runtime implementation. Return the name of the class you will create in </w:t>
-      </w:r>
-      <w:r>
-        <w:rPr>
-          <w:lang w:val="en-US"/>
-        </w:rPr>
-        <w:t>Section 3</w:t>
-      </w:r>
-      <w:r>
-        <w:rPr>
-          <w:lang w:val="en-US"/>
-        </w:rPr>
-        <w:t>.</w:t>
-      </w:r>
-    </w:p>
-    <w:p>
-      <w:pPr>
-        <w:pStyle w:val="Heading3"/>
-        <w:rPr>
-          <w:lang w:val="en-US"/>
-        </w:rPr>
-      </w:pPr>
-      <w:r>
-        <w:rPr>
-          <w:lang w:val="en-US"/>
-        </w:rPr>
-        <w:t xml:space="preserve">2. Modify E2E Tag Exchange editor </w:t>
-      </w:r>
-      <w:proofErr w:type="spellStart"/>
-      <w:proofErr w:type="gramStart"/>
-      <w:r>
-        <w:rPr>
-          <w:lang w:val="en-US"/>
-        </w:rPr>
-        <w:t>node.lvclass</w:t>
-      </w:r>
-      <w:proofErr w:type="spellEnd"/>
-      <w:proofErr w:type="gramEnd"/>
-    </w:p>
-    <w:p>
-      <w:pPr>
-        <w:rPr>
-          <w:lang w:val="en-US"/>
-        </w:rPr>
-      </w:pPr>
-      <w:r>
-        <w:rPr>
-          <w:lang w:val="en-US"/>
-        </w:rPr>
-        <w:t>The following editor class method need</w:t>
-      </w:r>
-      <w:r>
-        <w:rPr>
-          <w:lang w:val="en-US"/>
-        </w:rPr>
-        <w:t>s</w:t>
-      </w:r>
-      <w:r>
-        <w:rPr>
-          <w:lang w:val="en-US"/>
-        </w:rPr>
-        <w:t xml:space="preserve"> to be edited:</w:t>
+        <w:t>List Required Keys.vi</w:t>
+      </w:r>
+    </w:p>
+    <w:p>
+      <w:pPr>
+        <w:rPr>
+          <w:lang w:val="en-US"/>
+        </w:rPr>
+      </w:pPr>
+      <w:r>
+        <w:rPr>
+          <w:lang w:val="en-US"/>
+        </w:rPr>
+        <w:t>The E2E module uses key-value pairs to store runtime implementation specific configuration. If your runtime implementation has additional configuration information, add the keys and initial values here. Use the “Read Key.vi” and “Write Key.vi” methods in the E2E configuration class to access the key-value pairs.</w:t>
       </w:r>
     </w:p>
     <w:p>
       <w:pPr>
         <w:jc w:val="center"/>
         <w:rPr>
-          <w:b/>
           <w:lang w:val="en-US"/>
         </w:rPr>
       </w:pPr>
@@ -3631,10 +3477,10 @@
           <w:noProof/>
         </w:rPr>
         <w:drawing>
-          <wp:inline distT="0" distB="0" distL="0" distR="0" wp14:anchorId="7A50BDF7" wp14:editId="0694A4D8">
-            <wp:extent cx="3467100" cy="428625"/>
-            <wp:effectExtent l="0" t="0" r="0" b="9525"/>
-            <wp:docPr id="32" name="Picture 32"/>
+          <wp:inline distT="0" distB="0" distL="0" distR="0" wp14:anchorId="77329B2F" wp14:editId="6B7860B8">
+            <wp:extent cx="4714875" cy="561975"/>
+            <wp:effectExtent l="0" t="0" r="9525" b="9525"/>
+            <wp:docPr id="31" name="Picture 31"/>
             <wp:cNvGraphicFramePr>
               <a:graphicFrameLocks xmlns:a="http://schemas.openxmlformats.org/drawingml/2006/main" noChangeAspect="1"/>
             </wp:cNvGraphicFramePr>
@@ -3654,6 +3500,145 @@
                   <pic:spPr>
                     <a:xfrm>
                       <a:off x="0" y="0"/>
+                      <a:ext cx="4714875" cy="561975"/>
+                    </a:xfrm>
+                    <a:prstGeom prst="rect">
+                      <a:avLst/>
+                    </a:prstGeom>
+                  </pic:spPr>
+                </pic:pic>
+              </a:graphicData>
+            </a:graphic>
+          </wp:inline>
+        </w:drawing>
+      </w:r>
+    </w:p>
+    <w:p>
+      <w:pPr>
+        <w:jc w:val="center"/>
+        <w:rPr>
+          <w:b/>
+          <w:lang w:val="en-US"/>
+        </w:rPr>
+      </w:pPr>
+      <w:r>
+        <w:rPr>
+          <w:b/>
+          <w:lang w:val="en-US"/>
+        </w:rPr>
+        <w:t>execution class name.vi</w:t>
+      </w:r>
+    </w:p>
+    <w:p>
+      <w:pPr>
+        <w:rPr>
+          <w:lang w:val="en-US"/>
+        </w:rPr>
+      </w:pPr>
+      <w:r>
+        <w:rPr>
+          <w:lang w:val="en-US"/>
+        </w:rPr>
+        <w:t xml:space="preserve">Returns the class name of the runtime component for the current runtime implementation. Return the name of the class you will create in </w:t>
+      </w:r>
+      <w:r>
+        <w:rPr>
+          <w:lang w:val="en-US"/>
+        </w:rPr>
+        <w:t>Section 3</w:t>
+      </w:r>
+      <w:r>
+        <w:rPr>
+          <w:lang w:val="en-US"/>
+        </w:rPr>
+        <w:t>.</w:t>
+      </w:r>
+    </w:p>
+    <w:p>
+      <w:pPr>
+        <w:pStyle w:val="Heading3"/>
+        <w:rPr>
+          <w:lang w:val="en-US"/>
+        </w:rPr>
+      </w:pPr>
+      <w:r>
+        <w:rPr>
+          <w:lang w:val="en-US"/>
+        </w:rPr>
+        <w:t xml:space="preserve">2. Modify E2E Tag Exchange editor </w:t>
+      </w:r>
+      <w:proofErr w:type="spellStart"/>
+      <w:proofErr w:type="gramStart"/>
+      <w:r>
+        <w:rPr>
+          <w:lang w:val="en-US"/>
+        </w:rPr>
+        <w:t>node.lvclass</w:t>
+      </w:r>
+      <w:proofErr w:type="spellEnd"/>
+      <w:proofErr w:type="gramEnd"/>
+    </w:p>
+    <w:p>
+      <w:pPr>
+        <w:rPr>
+          <w:lang w:val="en-US"/>
+        </w:rPr>
+      </w:pPr>
+      <w:r>
+        <w:rPr>
+          <w:lang w:val="en-US"/>
+        </w:rPr>
+        <w:t>The following editor class method need</w:t>
+      </w:r>
+      <w:r>
+        <w:rPr>
+          <w:lang w:val="en-US"/>
+        </w:rPr>
+        <w:t>s</w:t>
+      </w:r>
+      <w:r>
+        <w:rPr>
+          <w:lang w:val="en-US"/>
+        </w:rPr>
+        <w:t xml:space="preserve"> to be edited:</w:t>
+      </w:r>
+    </w:p>
+    <w:p>
+      <w:pPr>
+        <w:jc w:val="center"/>
+        <w:rPr>
+          <w:b/>
+          <w:lang w:val="en-US"/>
+        </w:rPr>
+      </w:pPr>
+      <w:r>
+        <w:rPr>
+          <w:noProof/>
+        </w:rPr>
+        <w:drawing>
+          <wp:inline distT="0" distB="0" distL="0" distR="0" wp14:anchorId="7A50BDF7" wp14:editId="0694A4D8">
+            <wp:extent cx="3467100" cy="428625"/>
+            <wp:effectExtent l="0" t="0" r="0" b="9525"/>
+            <wp:docPr id="32" name="Picture 32"/>
+            <wp:cNvGraphicFramePr>
+              <a:graphicFrameLocks xmlns:a="http://schemas.openxmlformats.org/drawingml/2006/main" noChangeAspect="1"/>
+            </wp:cNvGraphicFramePr>
+            <a:graphic xmlns:a="http://schemas.openxmlformats.org/drawingml/2006/main">
+              <a:graphicData uri="http://schemas.openxmlformats.org/drawingml/2006/picture">
+                <pic:pic xmlns:pic="http://schemas.openxmlformats.org/drawingml/2006/picture">
+                  <pic:nvPicPr>
+                    <pic:cNvPr id="1" name=""/>
+                    <pic:cNvPicPr/>
+                  </pic:nvPicPr>
+                  <pic:blipFill>
+                    <a:blip r:embed="rId28"/>
+                    <a:stretch>
+                      <a:fillRect/>
+                    </a:stretch>
+                  </pic:blipFill>
+                  <pic:spPr>
+                    <a:xfrm>
+                      <a:off x="0" y="0"/>
                       <a:ext cx="3467100" cy="428625"/>
                     </a:xfrm>
                     <a:prstGeom prst="rect">
@@ -3724,7 +3709,7 @@
                     <pic:cNvPicPr/>
                   </pic:nvPicPr>
                   <pic:blipFill>
-                    <a:blip r:embed="rId28"/>
+                    <a:blip r:embed="rId29"/>
                     <a:stretch>
                       <a:fillRect/>
                     </a:stretch>
@@ -5024,6 +5009,7 @@
   <w:style w:type="character" w:default="1" w:styleId="DefaultParagraphFont">
     <w:name w:val="Default Paragraph Font"/>
     <w:uiPriority w:val="1"/>
+    <w:semiHidden/>
     <w:unhideWhenUsed/>
   </w:style>
   <w:style w:type="table" w:default="1" w:styleId="TableNormal">
@@ -5189,7 +5175,7 @@
       <w:rFonts w:ascii="Courier New" w:eastAsia="Times New Roman" w:hAnsi="Courier New" w:cs="Courier New"/>
       <w:sz w:val="20"/>
       <w:szCs w:val="20"/>
-      <w:lang w:val="en-DE" w:eastAsia="en-DE"/>
+      <w:lang w:eastAsia="en-DE"/>
     </w:rPr>
   </w:style>
   <w:style w:type="character" w:customStyle="1" w:styleId="HTMLPreformattedChar">
@@ -5502,4 +5488,16 @@
     </a:ext>
   </a:extLst>
 </a:theme>
+</file>
+
+<file path=customXml/item1.xml><?xml version="1.0" encoding="utf-8"?>
+<b:Sources xmlns:b="http://schemas.openxmlformats.org/officeDocument/2006/bibliography" xmlns="http://schemas.openxmlformats.org/officeDocument/2006/bibliography" SelectedStyle="\APASixthEditionOfficeOnline.xsl" StyleName="APA" Version="6"/>
+</file>
+
+<file path=customXml/itemProps1.xml><?xml version="1.0" encoding="utf-8"?>
+<ds:datastoreItem xmlns:ds="http://schemas.openxmlformats.org/officeDocument/2006/customXml" ds:itemID="{1DD99B35-766B-4078-8154-956CD2008B0A}">
+  <ds:schemaRefs>
+    <ds:schemaRef ds:uri="http://schemas.openxmlformats.org/officeDocument/2006/bibliography"/>
+  </ds:schemaRefs>
+</ds:datastoreItem>
 </file>
</xml_diff>